<commit_message>
before file upload locally
</commit_message>
<xml_diff>
--- a/开发步骤.docx
+++ b/开发步骤.docx
@@ -5,11 +5,15 @@
     <w:p>
       <w:pPr>
         <w:rPr>
-          <w:lang w:val="en-US"/>
-        </w:rPr>
-      </w:pPr>
-      <w:r>
-        <w:rPr>
+          <w:b/>
+          <w:bCs/>
+          <w:lang w:val="en-US"/>
+        </w:rPr>
+      </w:pPr>
+      <w:r>
+        <w:rPr>
+          <w:b/>
+          <w:bCs/>
           <w:lang w:val="en-US"/>
         </w:rPr>
         <w:t>MVC</w:t>
@@ -17,6 +21,8 @@
       <w:r>
         <w:rPr>
           <w:rFonts w:hint="eastAsia"/>
+          <w:b/>
+          <w:bCs/>
           <w:lang w:val="en-US"/>
         </w:rPr>
         <w:t>结构</w:t>
@@ -26,12 +32,33 @@
       <w:pPr>
         <w:rPr>
           <w:rFonts w:hint="eastAsia"/>
-          <w:lang w:val="en-US"/>
-        </w:rPr>
-      </w:pPr>
-      <w:r>
-        <w:rPr>
-          <w:rFonts w:hint="eastAsia"/>
+          <w:b/>
+          <w:bCs/>
+          <w:lang w:val="en-US"/>
+        </w:rPr>
+      </w:pPr>
+      <w:r>
+        <w:rPr>
+          <w:rFonts w:hint="eastAsia"/>
+          <w:b/>
+          <w:bCs/>
+          <w:lang w:val="en-US"/>
+        </w:rPr>
+        <w:t>1</w:t>
+      </w:r>
+      <w:r>
+        <w:rPr>
+          <w:b/>
+          <w:bCs/>
+          <w:lang w:val="en-US"/>
+        </w:rPr>
+        <w:t>.</w:t>
+      </w:r>
+      <w:r>
+        <w:rPr>
+          <w:rFonts w:hint="eastAsia"/>
+          <w:b/>
+          <w:bCs/>
           <w:lang w:val="en-US"/>
         </w:rPr>
         <w:t>基础设置</w:t>
@@ -39,6 +66,8 @@
       <w:r>
         <w:rPr>
           <w:rFonts w:hint="eastAsia"/>
+          <w:b/>
+          <w:bCs/>
           <w:lang w:val="en-US"/>
         </w:rPr>
         <w:t>:</w:t>
@@ -282,7 +311,6 @@
           <w:numId w:val="1"/>
         </w:numPr>
         <w:rPr>
-          <w:rFonts w:hint="eastAsia"/>
           <w:lang w:val="en-US"/>
         </w:rPr>
       </w:pPr>
@@ -356,22 +384,2200 @@
         <w:rPr>
           <w:lang w:val="en-US"/>
         </w:rPr>
+        <w:t xml:space="preserve"> dotenv</w:t>
+      </w:r>
+      <w:r>
+        <w:rPr>
+          <w:rFonts w:hint="eastAsia"/>
+          <w:lang w:val="en-US"/>
+        </w:rPr>
+        <w:t>并把它</w:t>
+      </w:r>
+      <w:r>
+        <w:rPr>
+          <w:rFonts w:hint="eastAsia"/>
+          <w:lang w:val="en-US"/>
+        </w:rPr>
+        <w:t>c</w:t>
+      </w:r>
+      <w:r>
+        <w:rPr>
+          <w:lang w:val="en-US"/>
+        </w:rPr>
+        <w:t>onfig()</w:t>
+      </w:r>
+    </w:p>
+    <w:p>
+      <w:pPr>
+        <w:pStyle w:val="ListParagraph"/>
+        <w:numPr>
+          <w:ilvl w:val="0"/>
+          <w:numId w:val="1"/>
+        </w:numPr>
+        <w:rPr>
+          <w:lang w:val="en-US"/>
+        </w:rPr>
+      </w:pPr>
+      <w:r>
+        <w:rPr>
+          <w:rFonts w:hint="eastAsia"/>
+          <w:lang w:val="en-US"/>
+        </w:rPr>
+        <w:t>建立</w:t>
+      </w:r>
+      <w:r>
+        <w:rPr>
+          <w:rFonts w:hint="eastAsia"/>
+          <w:lang w:val="en-US"/>
+        </w:rPr>
+        <w:t>a</w:t>
+      </w:r>
+      <w:r>
+        <w:rPr>
+          <w:lang w:val="en-US"/>
+        </w:rPr>
+        <w:t>uthor</w:t>
+      </w:r>
+      <w:r>
+        <w:rPr>
+          <w:rFonts w:hint="eastAsia"/>
+          <w:lang w:val="en-US"/>
+        </w:rPr>
+        <w:t>路由，包含全部</w:t>
+      </w:r>
+      <w:r>
+        <w:rPr>
+          <w:rFonts w:hint="eastAsia"/>
+          <w:lang w:val="en-US"/>
+        </w:rPr>
+        <w:t>a</w:t>
+      </w:r>
+      <w:r>
+        <w:rPr>
+          <w:lang w:val="en-US"/>
+        </w:rPr>
+        <w:t xml:space="preserve">uthor, </w:t>
+      </w:r>
+      <w:r>
+        <w:rPr>
+          <w:rFonts w:hint="eastAsia"/>
+          <w:lang w:val="en-US"/>
+        </w:rPr>
+        <w:t>新的</w:t>
+      </w:r>
+      <w:r>
+        <w:rPr>
+          <w:rFonts w:hint="eastAsia"/>
+          <w:lang w:val="en-US"/>
+        </w:rPr>
+        <w:t>a</w:t>
+      </w:r>
+      <w:r>
+        <w:rPr>
+          <w:lang w:val="en-US"/>
+        </w:rPr>
+        <w:t>uthor</w:t>
+      </w:r>
+      <w:r>
+        <w:rPr>
+          <w:rFonts w:hint="eastAsia"/>
+          <w:lang w:val="en-US"/>
+        </w:rPr>
+        <w:t>，以及创建</w:t>
+      </w:r>
+      <w:r>
+        <w:rPr>
+          <w:rFonts w:hint="eastAsia"/>
+          <w:lang w:val="en-US"/>
+        </w:rPr>
+        <w:t>a</w:t>
+      </w:r>
+      <w:r>
+        <w:rPr>
+          <w:lang w:val="en-US"/>
+        </w:rPr>
+        <w:t>uthor(post)</w:t>
+      </w:r>
+      <w:r>
+        <w:rPr>
+          <w:rFonts w:hint="eastAsia"/>
+          <w:lang w:val="en-US"/>
+        </w:rPr>
+        <w:t>三个路由</w:t>
+      </w:r>
+    </w:p>
+    <w:p>
+      <w:pPr>
+        <w:pStyle w:val="ListParagraph"/>
+        <w:numPr>
+          <w:ilvl w:val="0"/>
+          <w:numId w:val="1"/>
+        </w:numPr>
+        <w:rPr>
+          <w:lang w:val="en-US"/>
+        </w:rPr>
+      </w:pPr>
+      <w:r>
+        <w:rPr>
+          <w:rFonts w:hint="eastAsia"/>
+          <w:lang w:val="en-US"/>
+        </w:rPr>
+        <w:t>前端</w:t>
+      </w:r>
+      <w:r>
+        <w:rPr>
+          <w:rFonts w:hint="eastAsia"/>
+          <w:lang w:val="en-US"/>
+        </w:rPr>
+        <w:t>v</w:t>
+      </w:r>
+      <w:r>
+        <w:rPr>
+          <w:lang w:val="en-US"/>
+        </w:rPr>
+        <w:t>iews</w:t>
+      </w:r>
+      <w:r>
+        <w:rPr>
+          <w:rFonts w:hint="eastAsia"/>
+          <w:lang w:val="en-US"/>
+        </w:rPr>
+        <w:t>中建立</w:t>
+      </w:r>
+      <w:r>
+        <w:rPr>
+          <w:rFonts w:hint="eastAsia"/>
+          <w:lang w:val="en-US"/>
+        </w:rPr>
+        <w:t>p</w:t>
+      </w:r>
+      <w:r>
+        <w:rPr>
+          <w:lang w:val="en-US"/>
+        </w:rPr>
+        <w:t>artials</w:t>
+      </w:r>
+      <w:r>
+        <w:rPr>
+          <w:rFonts w:hint="eastAsia"/>
+          <w:lang w:val="en-US"/>
+        </w:rPr>
+        <w:t>文件夹</w:t>
+      </w:r>
+      <w:r>
+        <w:rPr>
+          <w:rFonts w:hint="eastAsia"/>
+          <w:lang w:val="en-US"/>
+        </w:rPr>
+        <w:t>(</w:t>
+      </w:r>
+      <w:r>
+        <w:rPr>
+          <w:rFonts w:hint="eastAsia"/>
+          <w:lang w:val="en-US"/>
+        </w:rPr>
+        <w:t>局部渲染</w:t>
+      </w:r>
+      <w:r>
+        <w:rPr>
+          <w:rFonts w:hint="eastAsia"/>
+          <w:lang w:val="en-US"/>
+        </w:rPr>
+        <w:t>)</w:t>
+      </w:r>
+      <w:r>
+        <w:rPr>
+          <w:rFonts w:hint="eastAsia"/>
+          <w:lang w:val="en-US"/>
+        </w:rPr>
+        <w:t>，</w:t>
+      </w:r>
+      <w:r>
+        <w:rPr>
+          <w:rFonts w:hint="eastAsia"/>
+          <w:lang w:val="en-US"/>
+        </w:rPr>
+        <w:t xml:space="preserve"> autho</w:t>
+      </w:r>
+      <w:r>
+        <w:rPr>
+          <w:lang w:val="en-US"/>
+        </w:rPr>
+        <w:t>r</w:t>
+      </w:r>
+      <w:r>
+        <w:rPr>
+          <w:rFonts w:hint="eastAsia"/>
+          <w:lang w:val="en-US"/>
+        </w:rPr>
+        <w:t>文件夹</w:t>
+      </w:r>
+      <w:r>
+        <w:rPr>
+          <w:rFonts w:hint="eastAsia"/>
+          <w:lang w:val="en-US"/>
+        </w:rPr>
+        <w:t>(</w:t>
+      </w:r>
+      <w:r>
+        <w:rPr>
+          <w:lang w:val="en-US"/>
+        </w:rPr>
+        <w:t>author, new author</w:t>
+      </w:r>
+      <w:r>
+        <w:rPr>
+          <w:rFonts w:hint="eastAsia"/>
+          <w:lang w:val="en-US"/>
+        </w:rPr>
+        <w:t>)</w:t>
+      </w:r>
+    </w:p>
+    <w:p>
+      <w:pPr>
+        <w:rPr>
+          <w:lang w:val="en-US"/>
+        </w:rPr>
+      </w:pPr>
+    </w:p>
+    <w:p>
+      <w:pPr>
+        <w:rPr>
+          <w:b/>
+          <w:bCs/>
+          <w:lang w:val="en-US"/>
+        </w:rPr>
+      </w:pPr>
+      <w:r>
+        <w:rPr>
+          <w:rFonts w:hint="eastAsia"/>
+          <w:b/>
+          <w:bCs/>
+          <w:lang w:val="en-US"/>
+        </w:rPr>
+        <w:t>2</w:t>
+      </w:r>
+      <w:r>
+        <w:rPr>
+          <w:b/>
+          <w:bCs/>
+          <w:lang w:val="en-US"/>
+        </w:rPr>
+        <w:t>.Author</w:t>
+      </w:r>
+      <w:r>
+        <w:rPr>
+          <w:rFonts w:hint="eastAsia"/>
+          <w:b/>
+          <w:bCs/>
+          <w:lang w:val="en-US"/>
+        </w:rPr>
+        <w:t>搜索页面</w:t>
+      </w:r>
+      <w:r>
+        <w:rPr>
+          <w:rFonts w:hint="eastAsia"/>
+          <w:b/>
+          <w:bCs/>
+          <w:lang w:val="en-US"/>
+        </w:rPr>
+        <w:t>:</w:t>
+      </w:r>
+    </w:p>
+    <w:p>
+      <w:pPr>
+        <w:pStyle w:val="ListParagraph"/>
+        <w:numPr>
+          <w:ilvl w:val="0"/>
+          <w:numId w:val="1"/>
+        </w:numPr>
+        <w:rPr>
+          <w:rFonts w:hint="eastAsia"/>
+          <w:lang w:val="en-US"/>
+        </w:rPr>
+      </w:pPr>
+      <w:r>
+        <w:rPr>
+          <w:rFonts w:hint="eastAsia"/>
+          <w:lang w:val="en-US"/>
+        </w:rPr>
+        <w:t>用</w:t>
+      </w:r>
+      <w:r>
+        <w:rPr>
+          <w:rFonts w:hint="eastAsia"/>
+          <w:lang w:val="en-US"/>
+        </w:rPr>
+        <w:t>m</w:t>
+      </w:r>
+      <w:r>
+        <w:rPr>
+          <w:lang w:val="en-US"/>
+        </w:rPr>
+        <w:t>ongoose</w:t>
+      </w:r>
+      <w:r>
+        <w:rPr>
+          <w:rFonts w:hint="eastAsia"/>
+          <w:lang w:val="en-US"/>
+        </w:rPr>
+        <w:t>建立</w:t>
+      </w:r>
+      <w:r>
+        <w:rPr>
+          <w:rFonts w:hint="eastAsia"/>
+          <w:lang w:val="en-US"/>
+        </w:rPr>
+        <w:t>a</w:t>
+      </w:r>
+      <w:r>
+        <w:rPr>
+          <w:lang w:val="en-US"/>
+        </w:rPr>
+        <w:t>uthor</w:t>
+      </w:r>
+      <w:r>
+        <w:rPr>
+          <w:rFonts w:hint="eastAsia"/>
+          <w:lang w:val="en-US"/>
+        </w:rPr>
+        <w:t>的模型</w:t>
+      </w:r>
+      <w:r>
+        <w:rPr>
+          <w:rFonts w:hint="eastAsia"/>
+          <w:lang w:val="en-US"/>
+        </w:rPr>
+        <w:t>,</w:t>
+      </w:r>
+      <w:r>
+        <w:rPr>
+          <w:lang w:val="en-US"/>
+        </w:rPr>
         <w:t xml:space="preserve"> </w:t>
       </w:r>
-      <w:proofErr w:type="spellStart"/>
-      <w:r>
-        <w:rPr>
-          <w:lang w:val="en-US"/>
-        </w:rPr>
-        <w:t>dotenv</w:t>
-      </w:r>
-      <w:proofErr w:type="spellEnd"/>
-      <w:r>
-        <w:rPr>
-          <w:rFonts w:hint="eastAsia"/>
-          <w:lang w:val="en-US"/>
-        </w:rPr>
-        <w:t>并把它</w:t>
+      <w:r>
+        <w:rPr>
+          <w:rFonts w:hint="eastAsia"/>
+          <w:lang w:val="en-US"/>
+        </w:rPr>
+        <w:t>在</w:t>
+      </w:r>
+      <w:r>
+        <w:rPr>
+          <w:rFonts w:hint="eastAsia"/>
+          <w:lang w:val="en-US"/>
+        </w:rPr>
+        <w:t>路由</w:t>
+      </w:r>
+      <w:r>
+        <w:rPr>
+          <w:rFonts w:hint="eastAsia"/>
+          <w:lang w:val="en-US"/>
+        </w:rPr>
+        <w:t>中拿到，传入建立新</w:t>
+      </w:r>
+      <w:r>
+        <w:rPr>
+          <w:rFonts w:hint="eastAsia"/>
+          <w:lang w:val="en-US"/>
+        </w:rPr>
+        <w:t>a</w:t>
+      </w:r>
+      <w:r>
+        <w:rPr>
+          <w:lang w:val="en-US"/>
+        </w:rPr>
+        <w:t>uthor</w:t>
+      </w:r>
+      <w:r>
+        <w:rPr>
+          <w:rFonts w:hint="eastAsia"/>
+          <w:lang w:val="en-US"/>
+        </w:rPr>
+        <w:t>的路由中</w:t>
+      </w:r>
+    </w:p>
+    <w:p>
+      <w:pPr>
+        <w:pStyle w:val="ListParagraph"/>
+        <w:numPr>
+          <w:ilvl w:val="0"/>
+          <w:numId w:val="1"/>
+        </w:numPr>
+        <w:rPr>
+          <w:lang w:val="en-US"/>
+        </w:rPr>
+      </w:pPr>
+      <w:r>
+        <w:rPr>
+          <w:rFonts w:hint="eastAsia"/>
+          <w:lang w:val="en-US"/>
+        </w:rPr>
+        <w:t>在前端构建表单，并把输入框绑定</w:t>
+      </w:r>
+      <w:r>
+        <w:rPr>
+          <w:rFonts w:hint="eastAsia"/>
+          <w:lang w:val="en-US"/>
+        </w:rPr>
+        <w:t>后端</w:t>
+      </w:r>
+      <w:r>
+        <w:rPr>
+          <w:rFonts w:hint="eastAsia"/>
+          <w:lang w:val="en-US"/>
+        </w:rPr>
+        <w:t>路由</w:t>
+      </w:r>
+      <w:r>
+        <w:rPr>
+          <w:rFonts w:hint="eastAsia"/>
+          <w:lang w:val="en-US"/>
+        </w:rPr>
+        <w:t>从模型中拿到的</w:t>
+      </w:r>
+      <w:r>
+        <w:rPr>
+          <w:rFonts w:hint="eastAsia"/>
+          <w:lang w:val="en-US"/>
+        </w:rPr>
+        <w:t>a</w:t>
+      </w:r>
+      <w:r>
+        <w:rPr>
+          <w:lang w:val="en-US"/>
+        </w:rPr>
+        <w:t>uthor</w:t>
+      </w:r>
+      <w:r>
+        <w:rPr>
+          <w:rFonts w:hint="eastAsia"/>
+          <w:lang w:val="en-US"/>
+        </w:rPr>
+        <w:t>的名字</w:t>
+      </w:r>
+    </w:p>
+    <w:p>
+      <w:pPr>
+        <w:pStyle w:val="ListParagraph"/>
+        <w:numPr>
+          <w:ilvl w:val="0"/>
+          <w:numId w:val="1"/>
+        </w:numPr>
+        <w:rPr>
+          <w:lang w:val="en-US"/>
+        </w:rPr>
+      </w:pPr>
+      <w:r>
+        <w:rPr>
+          <w:rFonts w:hint="eastAsia"/>
+          <w:lang w:val="en-US"/>
+        </w:rPr>
+        <w:t>安装并</w:t>
+      </w:r>
+      <w:r>
+        <w:rPr>
+          <w:rFonts w:hint="eastAsia"/>
+          <w:lang w:val="en-US"/>
+        </w:rPr>
+        <w:t>使用</w:t>
+      </w:r>
+      <w:r>
+        <w:rPr>
+          <w:rFonts w:hint="eastAsia"/>
+          <w:lang w:val="en-US"/>
+        </w:rPr>
+        <w:t>b</w:t>
+      </w:r>
+      <w:r>
+        <w:rPr>
+          <w:lang w:val="en-US"/>
+        </w:rPr>
+        <w:t>ody</w:t>
+      </w:r>
+      <w:r>
+        <w:rPr>
+          <w:lang w:val="en-US"/>
+        </w:rPr>
+        <w:t>-p</w:t>
+      </w:r>
+      <w:r>
+        <w:rPr>
+          <w:rFonts w:hint="eastAsia"/>
+          <w:lang w:val="en-US"/>
+        </w:rPr>
+        <w:t>a</w:t>
+      </w:r>
+      <w:r>
+        <w:rPr>
+          <w:lang w:val="en-US"/>
+        </w:rPr>
+        <w:t>rser</w:t>
+      </w:r>
+      <w:r>
+        <w:rPr>
+          <w:rFonts w:hint="eastAsia"/>
+          <w:lang w:val="en-US"/>
+        </w:rPr>
+        <w:t>来</w:t>
+      </w:r>
+      <w:r>
+        <w:rPr>
+          <w:rFonts w:hint="eastAsia"/>
+          <w:lang w:val="en-US"/>
+        </w:rPr>
+        <w:t>接收请求体</w:t>
+      </w:r>
+    </w:p>
+    <w:p>
+      <w:pPr>
+        <w:pStyle w:val="ListParagraph"/>
+        <w:numPr>
+          <w:ilvl w:val="0"/>
+          <w:numId w:val="1"/>
+        </w:numPr>
+        <w:rPr>
+          <w:lang w:val="en-US"/>
+        </w:rPr>
+      </w:pPr>
+      <w:r>
+        <w:rPr>
+          <w:rFonts w:hint="eastAsia"/>
+          <w:lang w:val="en-US"/>
+        </w:rPr>
+        <w:t>在创建新</w:t>
+      </w:r>
+      <w:r>
+        <w:rPr>
+          <w:rFonts w:hint="eastAsia"/>
+          <w:lang w:val="en-US"/>
+        </w:rPr>
+        <w:t>a</w:t>
+      </w:r>
+      <w:r>
+        <w:rPr>
+          <w:lang w:val="en-US"/>
+        </w:rPr>
+        <w:t>uthor</w:t>
+      </w:r>
+      <w:r>
+        <w:rPr>
+          <w:rFonts w:hint="eastAsia"/>
+          <w:lang w:val="en-US"/>
+        </w:rPr>
+        <w:t>的路由中，设个对象赋值为请求体。</w:t>
+      </w:r>
+      <w:r>
+        <w:rPr>
+          <w:rFonts w:hint="eastAsia"/>
+          <w:lang w:val="en-US"/>
+        </w:rPr>
+        <w:t xml:space="preserve"> </w:t>
+      </w:r>
+      <w:r>
+        <w:rPr>
+          <w:rFonts w:hint="eastAsia"/>
+          <w:lang w:val="en-US"/>
+        </w:rPr>
+        <w:t>如果路由进入成功，在前端显示新加的名字。不成功就显示</w:t>
+      </w:r>
+      <w:r>
+        <w:rPr>
+          <w:rFonts w:hint="eastAsia"/>
+          <w:lang w:val="en-US"/>
+        </w:rPr>
+        <w:t>e</w:t>
+      </w:r>
+      <w:r>
+        <w:rPr>
+          <w:lang w:val="en-US"/>
+        </w:rPr>
+        <w:t>rrorMessage</w:t>
+      </w:r>
+    </w:p>
+    <w:p>
+      <w:pPr>
+        <w:pStyle w:val="ListParagraph"/>
+        <w:rPr>
+          <w:lang w:val="en-US"/>
+        </w:rPr>
+      </w:pPr>
+    </w:p>
+    <w:p>
+      <w:pPr>
+        <w:pStyle w:val="ListParagraph"/>
+        <w:numPr>
+          <w:ilvl w:val="0"/>
+          <w:numId w:val="1"/>
+        </w:numPr>
+        <w:rPr>
+          <w:rFonts w:hint="eastAsia"/>
+          <w:b/>
+          <w:bCs/>
+          <w:lang w:val="en-US"/>
+        </w:rPr>
+      </w:pPr>
+      <w:r>
+        <w:rPr>
+          <w:rFonts w:hint="eastAsia"/>
+          <w:b/>
+          <w:bCs/>
+          <w:lang w:val="en-US"/>
+        </w:rPr>
+        <w:t>显示全部</w:t>
+      </w:r>
+      <w:r>
+        <w:rPr>
+          <w:rFonts w:hint="eastAsia"/>
+          <w:b/>
+          <w:bCs/>
+          <w:lang w:val="en-US"/>
+        </w:rPr>
+        <w:t>a</w:t>
+      </w:r>
+      <w:r>
+        <w:rPr>
+          <w:b/>
+          <w:bCs/>
+          <w:lang w:val="en-US"/>
+        </w:rPr>
+        <w:t>uthor/</w:t>
+      </w:r>
+      <w:r>
+        <w:rPr>
+          <w:rFonts w:hint="eastAsia"/>
+          <w:b/>
+          <w:bCs/>
+          <w:lang w:val="en-US"/>
+        </w:rPr>
+        <w:t>显示搜索的</w:t>
+      </w:r>
+      <w:r>
+        <w:rPr>
+          <w:rFonts w:hint="eastAsia"/>
+          <w:b/>
+          <w:bCs/>
+          <w:lang w:val="en-US"/>
+        </w:rPr>
+        <w:t>a</w:t>
+      </w:r>
+      <w:r>
+        <w:rPr>
+          <w:b/>
+          <w:bCs/>
+          <w:lang w:val="en-US"/>
+        </w:rPr>
+        <w:t>uthor</w:t>
+      </w:r>
+      <w:r>
+        <w:rPr>
+          <w:rFonts w:hint="eastAsia"/>
+          <w:b/>
+          <w:bCs/>
+          <w:lang w:val="en-US"/>
+        </w:rPr>
+        <w:t>：</w:t>
+      </w:r>
+    </w:p>
+    <w:p>
+      <w:pPr>
+        <w:pStyle w:val="ListParagraph"/>
+        <w:numPr>
+          <w:ilvl w:val="1"/>
+          <w:numId w:val="1"/>
+        </w:numPr>
+        <w:rPr>
+          <w:lang w:val="en-US"/>
+        </w:rPr>
+      </w:pPr>
+      <w:r>
+        <w:rPr>
+          <w:rFonts w:hint="eastAsia"/>
+          <w:lang w:val="en-US"/>
+        </w:rPr>
+        <w:t>用</w:t>
+      </w:r>
+      <w:r>
+        <w:rPr>
+          <w:rFonts w:hint="eastAsia"/>
+          <w:lang w:val="en-US"/>
+        </w:rPr>
+        <w:t>a</w:t>
+      </w:r>
+      <w:r>
+        <w:rPr>
+          <w:lang w:val="en-US"/>
+        </w:rPr>
+        <w:t>uthor</w:t>
+      </w:r>
+      <w:r>
+        <w:rPr>
+          <w:rFonts w:hint="eastAsia"/>
+          <w:lang w:val="en-US"/>
+        </w:rPr>
+        <w:t>模型的</w:t>
+      </w:r>
+      <w:r>
+        <w:rPr>
+          <w:lang w:val="en-US"/>
+        </w:rPr>
+        <w:t>find({})</w:t>
+      </w:r>
+      <w:r>
+        <w:rPr>
+          <w:rFonts w:hint="eastAsia"/>
+          <w:lang w:val="en-US"/>
+        </w:rPr>
+        <w:t>获取并传到前端显示全部</w:t>
+      </w:r>
+      <w:r>
+        <w:rPr>
+          <w:rFonts w:hint="eastAsia"/>
+          <w:lang w:val="en-US"/>
+        </w:rPr>
+        <w:t>a</w:t>
+      </w:r>
+      <w:r>
+        <w:rPr>
+          <w:lang w:val="en-US"/>
+        </w:rPr>
+        <w:t>uthors</w:t>
+      </w:r>
+    </w:p>
+    <w:p>
+      <w:pPr>
+        <w:pStyle w:val="ListParagraph"/>
+        <w:numPr>
+          <w:ilvl w:val="1"/>
+          <w:numId w:val="1"/>
+        </w:numPr>
+        <w:rPr>
+          <w:lang w:val="en-US"/>
+        </w:rPr>
+      </w:pPr>
+      <w:r>
+        <w:rPr>
+          <w:rFonts w:hint="eastAsia"/>
+          <w:lang w:val="en-US"/>
+        </w:rPr>
+        <w:t>设个</w:t>
+      </w:r>
+      <w:r>
+        <w:rPr>
+          <w:lang w:val="en-US"/>
+        </w:rPr>
+        <w:t>searchAuthor</w:t>
+      </w:r>
+      <w:r>
+        <w:rPr>
+          <w:rFonts w:hint="eastAsia"/>
+          <w:lang w:val="en-US"/>
+        </w:rPr>
+        <w:t>变量，并在</w:t>
+      </w:r>
+      <w:r>
+        <w:rPr>
+          <w:rFonts w:hint="eastAsia"/>
+          <w:lang w:val="en-US"/>
+        </w:rPr>
+        <w:t>r</w:t>
+      </w:r>
+      <w:r>
+        <w:rPr>
+          <w:lang w:val="en-US"/>
+        </w:rPr>
+        <w:t>eq.query.name</w:t>
+      </w:r>
+      <w:r>
+        <w:rPr>
+          <w:rFonts w:hint="eastAsia"/>
+          <w:lang w:val="en-US"/>
+        </w:rPr>
+        <w:t>不为</w:t>
+      </w:r>
+      <w:r>
+        <w:rPr>
+          <w:rFonts w:hint="eastAsia"/>
+          <w:lang w:val="en-US"/>
+        </w:rPr>
+        <w:t>n</w:t>
+      </w:r>
+      <w:r>
+        <w:rPr>
+          <w:lang w:val="en-US"/>
+        </w:rPr>
+        <w:t>ull</w:t>
+      </w:r>
+      <w:r>
+        <w:rPr>
+          <w:rFonts w:hint="eastAsia"/>
+          <w:lang w:val="en-US"/>
+        </w:rPr>
+        <w:t>和不为空的情况下把</w:t>
+      </w:r>
+      <w:r>
+        <w:rPr>
+          <w:lang w:val="en-US"/>
+        </w:rPr>
+        <w:t>searchAuthor</w:t>
+      </w:r>
+      <w:r>
+        <w:rPr>
+          <w:rFonts w:hint="eastAsia"/>
+          <w:lang w:val="en-US"/>
+        </w:rPr>
+        <w:t>赋值为</w:t>
+      </w:r>
+      <w:r>
+        <w:rPr>
+          <w:rFonts w:hint="eastAsia"/>
+          <w:lang w:val="en-US"/>
+        </w:rPr>
+        <w:t>r</w:t>
+      </w:r>
+      <w:r>
+        <w:rPr>
+          <w:lang w:val="en-US"/>
+        </w:rPr>
+        <w:t>eq.query</w:t>
+      </w:r>
+      <w:r>
+        <w:rPr>
+          <w:rFonts w:hint="eastAsia"/>
+          <w:lang w:val="en-US"/>
+        </w:rPr>
+        <w:t>，</w:t>
+      </w:r>
+      <w:r>
+        <w:rPr>
+          <w:rFonts w:hint="eastAsia"/>
+          <w:lang w:val="en-US"/>
+        </w:rPr>
+        <w:t xml:space="preserve"> </w:t>
+      </w:r>
+      <w:r>
+        <w:rPr>
+          <w:rFonts w:hint="eastAsia"/>
+          <w:lang w:val="en-US"/>
+        </w:rPr>
+        <w:t>让</w:t>
+      </w:r>
+      <w:r>
+        <w:rPr>
+          <w:rFonts w:hint="eastAsia"/>
+          <w:lang w:val="en-US"/>
+        </w:rPr>
+        <w:t>a</w:t>
+      </w:r>
+      <w:r>
+        <w:rPr>
+          <w:lang w:val="en-US"/>
+        </w:rPr>
+        <w:t>uthor</w:t>
+      </w:r>
+      <w:r>
+        <w:rPr>
+          <w:rFonts w:hint="eastAsia"/>
+          <w:lang w:val="en-US"/>
+        </w:rPr>
+        <w:t>模型</w:t>
+      </w:r>
+      <w:r>
+        <w:rPr>
+          <w:lang w:val="en-US"/>
+        </w:rPr>
+        <w:t>find</w:t>
+      </w:r>
+      <w:r>
+        <w:rPr>
+          <w:rFonts w:hint="eastAsia"/>
+          <w:lang w:val="en-US"/>
+        </w:rPr>
+        <w:t>这个</w:t>
+      </w:r>
+      <w:r>
+        <w:rPr>
+          <w:rFonts w:hint="eastAsia"/>
+          <w:lang w:val="en-US"/>
+        </w:rPr>
+        <w:t>s</w:t>
+      </w:r>
+      <w:r>
+        <w:rPr>
+          <w:lang w:val="en-US"/>
+        </w:rPr>
+        <w:t>earchAuthor(</w:t>
+      </w:r>
+      <w:r>
+        <w:rPr>
+          <w:rFonts w:hint="eastAsia"/>
+          <w:lang w:val="en-US"/>
+        </w:rPr>
+        <w:t>如果搜索栏为空就还是显示全部</w:t>
+      </w:r>
+      <w:r>
+        <w:rPr>
+          <w:rFonts w:hint="eastAsia"/>
+          <w:lang w:val="en-US"/>
+        </w:rPr>
+        <w:t>)</w:t>
+      </w:r>
+      <w:r>
+        <w:rPr>
+          <w:rFonts w:hint="eastAsia"/>
+          <w:lang w:val="en-US"/>
+        </w:rPr>
+        <w:t>，并把</w:t>
+      </w:r>
+      <w:r>
+        <w:rPr>
+          <w:rFonts w:hint="eastAsia"/>
+          <w:lang w:val="en-US"/>
+        </w:rPr>
+        <w:t>s</w:t>
+      </w:r>
+      <w:r>
+        <w:rPr>
+          <w:lang w:val="en-US"/>
+        </w:rPr>
+        <w:t>earchAuthor</w:t>
+      </w:r>
+      <w:r>
+        <w:rPr>
+          <w:rFonts w:hint="eastAsia"/>
+          <w:lang w:val="en-US"/>
+        </w:rPr>
+        <w:t>传到前端并显示</w:t>
+      </w:r>
+    </w:p>
+    <w:p>
+      <w:pPr>
+        <w:rPr>
+          <w:lang w:val="en-US"/>
+        </w:rPr>
+      </w:pPr>
+    </w:p>
+    <w:p>
+      <w:pPr>
+        <w:rPr>
+          <w:b/>
+          <w:bCs/>
+          <w:lang w:val="en-US"/>
+        </w:rPr>
+      </w:pPr>
+      <w:r>
+        <w:rPr>
+          <w:b/>
+          <w:bCs/>
+          <w:lang w:val="en-US"/>
+        </w:rPr>
+        <w:t>3.</w:t>
+      </w:r>
+      <w:r>
+        <w:rPr>
+          <w:rFonts w:hint="eastAsia"/>
+          <w:b/>
+          <w:bCs/>
+          <w:lang w:val="en-US"/>
+        </w:rPr>
+        <w:t>书本信息上传页面</w:t>
+      </w:r>
+    </w:p>
+    <w:p>
+      <w:pPr>
+        <w:pStyle w:val="ListParagraph"/>
+        <w:numPr>
+          <w:ilvl w:val="0"/>
+          <w:numId w:val="1"/>
+        </w:numPr>
+        <w:rPr>
+          <w:lang w:val="en-US"/>
+        </w:rPr>
+      </w:pPr>
+      <w:r>
+        <w:rPr>
+          <w:rFonts w:hint="eastAsia"/>
+          <w:lang w:val="en-US"/>
+        </w:rPr>
+        <w:t>建立</w:t>
+      </w:r>
+      <w:r>
+        <w:rPr>
+          <w:rFonts w:hint="eastAsia"/>
+          <w:lang w:val="en-US"/>
+        </w:rPr>
+        <w:t>b</w:t>
+      </w:r>
+      <w:r>
+        <w:rPr>
+          <w:lang w:val="en-US"/>
+        </w:rPr>
+        <w:t>ook</w:t>
+      </w:r>
+      <w:r>
+        <w:rPr>
+          <w:rFonts w:hint="eastAsia"/>
+          <w:lang w:val="en-US"/>
+        </w:rPr>
+        <w:t>模型，里面包含</w:t>
+      </w:r>
+      <w:r>
+        <w:rPr>
+          <w:rFonts w:hint="eastAsia"/>
+          <w:lang w:val="en-US"/>
+        </w:rPr>
+        <w:t>(</w:t>
+      </w:r>
+      <w:r>
+        <w:rPr>
+          <w:lang w:val="en-US"/>
+        </w:rPr>
+        <w:t>title, description, publishDate, pageCount, createdAt, coverImageName</w:t>
+      </w:r>
+      <w:r>
+        <w:rPr>
+          <w:rFonts w:hint="eastAsia"/>
+          <w:lang w:val="en-US"/>
+        </w:rPr>
+        <w:t>和</w:t>
+      </w:r>
+      <w:r>
+        <w:rPr>
+          <w:rFonts w:hint="eastAsia"/>
+          <w:lang w:val="en-US"/>
+        </w:rPr>
+        <w:t>a</w:t>
+      </w:r>
+      <w:r>
+        <w:rPr>
+          <w:lang w:val="en-US"/>
+        </w:rPr>
+        <w:t>uthor)</w:t>
+      </w:r>
+      <w:r>
+        <w:rPr>
+          <w:rFonts w:hint="eastAsia"/>
+          <w:lang w:val="en-US"/>
+        </w:rPr>
+        <w:t>，</w:t>
+      </w:r>
+      <w:r>
+        <w:rPr>
+          <w:rFonts w:hint="eastAsia"/>
+          <w:lang w:val="en-US"/>
+        </w:rPr>
+        <w:t xml:space="preserve"> </w:t>
+      </w:r>
+      <w:r>
+        <w:rPr>
+          <w:rFonts w:hint="eastAsia"/>
+          <w:lang w:val="en-US"/>
+        </w:rPr>
+        <w:t>这个</w:t>
+      </w:r>
+      <w:r>
+        <w:rPr>
+          <w:rFonts w:hint="eastAsia"/>
+          <w:lang w:val="en-US"/>
+        </w:rPr>
+        <w:t>a</w:t>
+      </w:r>
+      <w:r>
+        <w:rPr>
+          <w:lang w:val="en-US"/>
+        </w:rPr>
+        <w:t>uthor</w:t>
+      </w:r>
+      <w:r>
+        <w:rPr>
+          <w:rFonts w:hint="eastAsia"/>
+          <w:lang w:val="en-US"/>
+        </w:rPr>
+        <w:t>实际上是</w:t>
+      </w:r>
+      <w:r>
+        <w:rPr>
+          <w:rFonts w:hint="eastAsia"/>
+          <w:lang w:val="en-US"/>
+        </w:rPr>
+        <w:t>a</w:t>
+      </w:r>
+      <w:r>
+        <w:rPr>
+          <w:lang w:val="en-US"/>
+        </w:rPr>
+        <w:t>uthor</w:t>
+      </w:r>
+      <w:r>
+        <w:rPr>
+          <w:rFonts w:hint="eastAsia"/>
+          <w:lang w:val="en-US"/>
+        </w:rPr>
+        <w:t>模型的</w:t>
+      </w:r>
+      <w:r>
+        <w:rPr>
+          <w:rFonts w:hint="eastAsia"/>
+          <w:lang w:val="en-US"/>
+        </w:rPr>
+        <w:t>i</w:t>
+      </w:r>
+      <w:r>
+        <w:rPr>
+          <w:lang w:val="en-US"/>
+        </w:rPr>
+        <w:t>d</w:t>
+      </w:r>
+    </w:p>
+    <w:p>
+      <w:pPr>
+        <w:pStyle w:val="ListParagraph"/>
+        <w:numPr>
+          <w:ilvl w:val="0"/>
+          <w:numId w:val="1"/>
+        </w:numPr>
+        <w:rPr>
+          <w:lang w:val="en-US"/>
+        </w:rPr>
+      </w:pPr>
+      <w:r>
+        <w:rPr>
+          <w:rFonts w:hint="eastAsia"/>
+          <w:lang w:val="en-US"/>
+        </w:rPr>
+        <w:t>建立</w:t>
+      </w:r>
+      <w:r>
+        <w:rPr>
+          <w:rFonts w:hint="eastAsia"/>
+          <w:lang w:val="en-US"/>
+        </w:rPr>
+        <w:t>b</w:t>
+      </w:r>
+      <w:r>
+        <w:rPr>
+          <w:lang w:val="en-US"/>
+        </w:rPr>
+        <w:t>ook</w:t>
+      </w:r>
+      <w:r>
+        <w:rPr>
+          <w:rFonts w:hint="eastAsia"/>
+          <w:lang w:val="en-US"/>
+        </w:rPr>
+        <w:t>路由，和</w:t>
+      </w:r>
+      <w:r>
+        <w:rPr>
+          <w:rFonts w:hint="eastAsia"/>
+          <w:lang w:val="en-US"/>
+        </w:rPr>
+        <w:t>a</w:t>
+      </w:r>
+      <w:r>
+        <w:rPr>
+          <w:lang w:val="en-US"/>
+        </w:rPr>
+        <w:t>uthor</w:t>
+      </w:r>
+      <w:r>
+        <w:rPr>
+          <w:rFonts w:hint="eastAsia"/>
+          <w:lang w:val="en-US"/>
+        </w:rPr>
+        <w:t>构造差不多</w:t>
+      </w:r>
+    </w:p>
+    <w:p>
+      <w:pPr>
+        <w:pStyle w:val="ListParagraph"/>
+        <w:numPr>
+          <w:ilvl w:val="0"/>
+          <w:numId w:val="1"/>
+        </w:numPr>
+        <w:rPr>
+          <w:lang w:val="en-US"/>
+        </w:rPr>
+      </w:pPr>
+      <w:r>
+        <w:rPr>
+          <w:rFonts w:hint="eastAsia"/>
+          <w:lang w:val="en-US"/>
+        </w:rPr>
+        <w:t>去前端</w:t>
+      </w:r>
+      <w:r>
+        <w:rPr>
+          <w:rFonts w:hint="eastAsia"/>
+          <w:lang w:val="en-US"/>
+        </w:rPr>
+        <w:t>建立</w:t>
+      </w:r>
+      <w:r>
+        <w:rPr>
+          <w:rFonts w:hint="eastAsia"/>
+          <w:lang w:val="en-US"/>
+        </w:rPr>
+        <w:t>b</w:t>
+      </w:r>
+      <w:r>
+        <w:rPr>
+          <w:lang w:val="en-US"/>
+        </w:rPr>
+        <w:t>ooks</w:t>
+      </w:r>
+      <w:r>
+        <w:rPr>
+          <w:rFonts w:hint="eastAsia"/>
+          <w:lang w:val="en-US"/>
+        </w:rPr>
+        <w:t>文件夹，建立和</w:t>
+      </w:r>
+      <w:r>
+        <w:rPr>
+          <w:rFonts w:hint="eastAsia"/>
+          <w:lang w:val="en-US"/>
+        </w:rPr>
+        <w:t>a</w:t>
+      </w:r>
+      <w:r>
+        <w:rPr>
+          <w:lang w:val="en-US"/>
+        </w:rPr>
+        <w:t>uthor</w:t>
+      </w:r>
+      <w:r>
+        <w:rPr>
+          <w:rFonts w:hint="eastAsia"/>
+          <w:lang w:val="en-US"/>
+        </w:rPr>
+        <w:t>构造一样的</w:t>
+      </w:r>
+      <w:r>
+        <w:rPr>
+          <w:lang w:val="en-US"/>
+        </w:rPr>
+        <w:t>new.ejs</w:t>
+      </w:r>
+      <w:r>
+        <w:rPr>
+          <w:rFonts w:hint="eastAsia"/>
+          <w:lang w:val="en-US"/>
+        </w:rPr>
+        <w:t>，同时在这文件夹下建立相应的</w:t>
+      </w:r>
+      <w:r>
+        <w:rPr>
+          <w:rFonts w:hint="eastAsia"/>
+          <w:lang w:val="en-US"/>
+        </w:rPr>
+        <w:t>_f</w:t>
+      </w:r>
+      <w:r>
+        <w:rPr>
+          <w:lang w:val="en-US"/>
+        </w:rPr>
+        <w:t>orm_fields.ejs</w:t>
+      </w:r>
+    </w:p>
+    <w:p>
+      <w:pPr>
+        <w:pStyle w:val="ListParagraph"/>
+        <w:rPr>
+          <w:lang w:val="en-US"/>
+        </w:rPr>
+      </w:pPr>
+    </w:p>
+    <w:p>
+      <w:pPr>
+        <w:pStyle w:val="ListParagraph"/>
+        <w:rPr>
+          <w:lang w:val="en-US"/>
+        </w:rPr>
+      </w:pPr>
+      <w:r>
+        <w:rPr>
+          <w:rFonts w:hint="eastAsia"/>
+          <w:lang w:val="en-US"/>
+        </w:rPr>
+        <w:t>_f</w:t>
+      </w:r>
+      <w:r>
+        <w:rPr>
+          <w:lang w:val="en-US"/>
+        </w:rPr>
+        <w:t>orm_field</w:t>
+      </w:r>
+      <w:r>
+        <w:rPr>
+          <w:lang w:val="en-US"/>
+        </w:rPr>
+        <w:t>s</w:t>
+      </w:r>
+      <w:r>
+        <w:rPr>
+          <w:rFonts w:hint="eastAsia"/>
+          <w:lang w:val="en-US"/>
+        </w:rPr>
+        <w:t>.</w:t>
+      </w:r>
+      <w:r>
+        <w:rPr>
+          <w:lang w:val="en-US"/>
+        </w:rPr>
+        <w:t>ejs</w:t>
+      </w:r>
+    </w:p>
+    <w:p>
+      <w:pPr>
+        <w:pStyle w:val="ListParagraph"/>
+        <w:numPr>
+          <w:ilvl w:val="1"/>
+          <w:numId w:val="1"/>
+        </w:numPr>
+        <w:rPr>
+          <w:lang w:val="en-US"/>
+        </w:rPr>
+      </w:pPr>
+      <w:r>
+        <w:rPr>
+          <w:lang w:val="en-US"/>
+        </w:rPr>
+        <w:t xml:space="preserve">Title </w:t>
+      </w:r>
+      <w:r>
+        <w:rPr>
+          <w:rFonts w:hint="eastAsia"/>
+          <w:lang w:val="en-US"/>
+        </w:rPr>
+        <w:t>输入框</w:t>
+      </w:r>
+    </w:p>
+    <w:p>
+      <w:pPr>
+        <w:pStyle w:val="ListParagraph"/>
+        <w:numPr>
+          <w:ilvl w:val="1"/>
+          <w:numId w:val="1"/>
+        </w:numPr>
+        <w:rPr>
+          <w:lang w:val="en-US"/>
+        </w:rPr>
+      </w:pPr>
+      <w:r>
+        <w:rPr>
+          <w:lang w:val="en-US"/>
+        </w:rPr>
+        <w:t xml:space="preserve"> Author</w:t>
+      </w:r>
+      <w:r>
+        <w:rPr>
+          <w:rFonts w:hint="eastAsia"/>
+          <w:lang w:val="en-US"/>
+        </w:rPr>
+        <w:t>下拉选项：遍历</w:t>
+      </w:r>
+      <w:r>
+        <w:rPr>
+          <w:lang w:val="en-US"/>
+        </w:rPr>
+        <w:t xml:space="preserve">authors, </w:t>
+      </w:r>
+      <w:r>
+        <w:rPr>
+          <w:rFonts w:hint="eastAsia"/>
+          <w:lang w:val="en-US"/>
+        </w:rPr>
+        <w:t>从中拿到的</w:t>
+      </w:r>
+      <w:r>
+        <w:rPr>
+          <w:rFonts w:hint="eastAsia"/>
+          <w:lang w:val="en-US"/>
+        </w:rPr>
+        <w:t>a</w:t>
+      </w:r>
+      <w:r>
+        <w:rPr>
+          <w:lang w:val="en-US"/>
+        </w:rPr>
+        <w:t>uthor</w:t>
+      </w:r>
+      <w:r>
+        <w:rPr>
+          <w:rFonts w:hint="eastAsia"/>
+          <w:lang w:val="en-US"/>
+        </w:rPr>
+        <w:t>名字就是它的</w:t>
+      </w:r>
+      <w:r>
+        <w:rPr>
+          <w:lang w:val="en-US"/>
+        </w:rPr>
+        <w:t>label</w:t>
+      </w:r>
+      <w:r>
+        <w:rPr>
+          <w:rFonts w:hint="eastAsia"/>
+          <w:lang w:val="en-US"/>
+        </w:rPr>
+        <w:t>，拿到的</w:t>
+      </w:r>
+      <w:r>
+        <w:rPr>
+          <w:rFonts w:hint="eastAsia"/>
+          <w:lang w:val="en-US"/>
+        </w:rPr>
+        <w:t>i</w:t>
+      </w:r>
+      <w:r>
+        <w:rPr>
+          <w:lang w:val="en-US"/>
+        </w:rPr>
+        <w:t>d</w:t>
+      </w:r>
+      <w:r>
+        <w:rPr>
+          <w:rFonts w:hint="eastAsia"/>
+          <w:lang w:val="en-US"/>
+        </w:rPr>
+        <w:t>就是它的</w:t>
+      </w:r>
+      <w:r>
+        <w:rPr>
+          <w:lang w:val="en-US"/>
+        </w:rPr>
+        <w:t>value</w:t>
+      </w:r>
+      <w:r>
+        <w:rPr>
+          <w:rFonts w:hint="eastAsia"/>
+          <w:lang w:val="en-US"/>
+        </w:rPr>
+        <w:t>。</w:t>
+      </w:r>
+      <w:r>
+        <w:rPr>
+          <w:rFonts w:hint="eastAsia"/>
+          <w:lang w:val="en-US"/>
+        </w:rPr>
+        <w:t xml:space="preserve"> </w:t>
+      </w:r>
+      <w:r>
+        <w:rPr>
+          <w:rFonts w:hint="eastAsia"/>
+          <w:lang w:val="en-US"/>
+        </w:rPr>
+        <w:t>默认选中为当前</w:t>
+      </w:r>
+      <w:r>
+        <w:rPr>
+          <w:rFonts w:hint="eastAsia"/>
+          <w:lang w:val="en-US"/>
+        </w:rPr>
+        <w:t>a</w:t>
+      </w:r>
+      <w:r>
+        <w:rPr>
+          <w:lang w:val="en-US"/>
+        </w:rPr>
+        <w:t>uthor</w:t>
+      </w:r>
+      <w:r>
+        <w:rPr>
+          <w:rFonts w:hint="eastAsia"/>
+          <w:lang w:val="en-US"/>
+        </w:rPr>
+        <w:t>的</w:t>
+      </w:r>
+      <w:r>
+        <w:rPr>
+          <w:rFonts w:hint="eastAsia"/>
+          <w:lang w:val="en-US"/>
+        </w:rPr>
+        <w:t>i</w:t>
+      </w:r>
+      <w:r>
+        <w:rPr>
+          <w:lang w:val="en-US"/>
+        </w:rPr>
+        <w:t>d</w:t>
+      </w:r>
+    </w:p>
+    <w:p>
+      <w:pPr>
+        <w:rPr>
+          <w:lang w:val="en-US"/>
+        </w:rPr>
+      </w:pPr>
+    </w:p>
+    <w:p>
+      <w:pPr>
+        <w:ind w:left="720"/>
+        <w:rPr>
+          <w:lang w:val="en-US"/>
+        </w:rPr>
+      </w:pPr>
+      <w:r>
+        <w:rPr>
+          <w:lang w:val="en-US"/>
+        </w:rPr>
+        <w:t xml:space="preserve"> Book</w:t>
+      </w:r>
+      <w:r>
+        <w:rPr>
+          <w:rFonts w:hint="eastAsia"/>
+          <w:lang w:val="en-US"/>
+        </w:rPr>
+        <w:t>路由：</w:t>
+      </w:r>
+    </w:p>
+    <w:p>
+      <w:pPr>
+        <w:pStyle w:val="ListParagraph"/>
+        <w:numPr>
+          <w:ilvl w:val="1"/>
+          <w:numId w:val="1"/>
+        </w:numPr>
+        <w:rPr>
+          <w:rFonts w:hint="eastAsia"/>
+          <w:lang w:val="en-US"/>
+        </w:rPr>
+      </w:pPr>
+      <w:r>
+        <w:rPr>
+          <w:rFonts w:hint="eastAsia"/>
+          <w:lang w:val="en-US"/>
+        </w:rPr>
+        <w:t>添加新书的路由</w:t>
+      </w:r>
+      <w:r>
+        <w:rPr>
+          <w:rFonts w:hint="eastAsia"/>
+          <w:lang w:val="en-US"/>
+        </w:rPr>
+        <w:t>:</w:t>
+      </w:r>
+      <w:r>
+        <w:rPr>
+          <w:lang w:val="en-US"/>
+        </w:rPr>
+        <w:t xml:space="preserve"> </w:t>
+      </w:r>
+      <w:r>
+        <w:rPr>
+          <w:rFonts w:hint="eastAsia"/>
+          <w:lang w:val="en-US"/>
+        </w:rPr>
+        <w:t>分别拿到</w:t>
+      </w:r>
+      <w:r>
+        <w:rPr>
+          <w:lang w:val="en-US"/>
+        </w:rPr>
+        <w:t>Autho</w:t>
+      </w:r>
+      <w:r>
+        <w:rPr>
+          <w:rFonts w:hint="eastAsia"/>
+          <w:lang w:val="en-US"/>
+        </w:rPr>
+        <w:t>r</w:t>
+      </w:r>
+      <w:r>
+        <w:rPr>
+          <w:lang w:val="en-US"/>
+        </w:rPr>
+        <w:t>.find({})</w:t>
+      </w:r>
+      <w:r>
+        <w:rPr>
+          <w:rFonts w:hint="eastAsia"/>
+          <w:lang w:val="en-US"/>
+        </w:rPr>
+        <w:t>的所有对象和</w:t>
+      </w:r>
+      <w:r>
+        <w:rPr>
+          <w:lang w:val="en-US"/>
+        </w:rPr>
+        <w:t>Book</w:t>
+      </w:r>
+      <w:r>
+        <w:rPr>
+          <w:rFonts w:hint="eastAsia"/>
+          <w:lang w:val="en-US"/>
+        </w:rPr>
+        <w:t>模型，并把它们以一个对象形式</w:t>
+      </w:r>
+      <w:r>
+        <w:rPr>
+          <w:lang w:val="en-US"/>
+        </w:rPr>
+        <w:t>render</w:t>
+      </w:r>
+      <w:r>
+        <w:rPr>
+          <w:rFonts w:hint="eastAsia"/>
+          <w:lang w:val="en-US"/>
+        </w:rPr>
+        <w:t>到前端</w:t>
+      </w:r>
+    </w:p>
+    <w:p>
+      <w:pPr>
+        <w:pStyle w:val="ListParagraph"/>
+        <w:rPr>
+          <w:lang w:val="en-US"/>
+        </w:rPr>
+      </w:pPr>
+    </w:p>
+    <w:p>
+      <w:pPr>
+        <w:pStyle w:val="ListParagraph"/>
+        <w:numPr>
+          <w:ilvl w:val="0"/>
+          <w:numId w:val="1"/>
+        </w:numPr>
+        <w:rPr>
+          <w:lang w:val="en-US"/>
+        </w:rPr>
+      </w:pPr>
+      <w:r>
+        <w:rPr>
+          <w:rFonts w:hint="eastAsia"/>
+          <w:lang w:val="en-US"/>
+        </w:rPr>
+        <w:lastRenderedPageBreak/>
+        <w:t>到前端把其它</w:t>
+      </w:r>
+      <w:r>
+        <w:rPr>
+          <w:rFonts w:hint="eastAsia"/>
+          <w:lang w:val="en-US"/>
+        </w:rPr>
+        <w:t>输入框渲染好</w:t>
+      </w:r>
+    </w:p>
+    <w:p>
+      <w:pPr>
+        <w:pStyle w:val="ListParagraph"/>
+        <w:numPr>
+          <w:ilvl w:val="0"/>
+          <w:numId w:val="1"/>
+        </w:numPr>
+        <w:rPr>
+          <w:lang w:val="en-US"/>
+        </w:rPr>
+      </w:pPr>
+      <w:r>
+        <w:rPr>
+          <w:rFonts w:hint="eastAsia"/>
+          <w:lang w:val="en-US"/>
+        </w:rPr>
+        <w:t>完成表单整个添加</w:t>
+      </w:r>
+      <w:r>
+        <w:rPr>
+          <w:rFonts w:hint="eastAsia"/>
+          <w:lang w:val="en-US"/>
+        </w:rPr>
+        <w:t>:</w:t>
+      </w:r>
+    </w:p>
+    <w:p>
+      <w:pPr>
+        <w:pStyle w:val="ListParagraph"/>
+        <w:numPr>
+          <w:ilvl w:val="1"/>
+          <w:numId w:val="1"/>
+        </w:numPr>
+        <w:rPr>
+          <w:rFonts w:hint="eastAsia"/>
+          <w:lang w:val="en-US"/>
+        </w:rPr>
+      </w:pPr>
+      <w:r>
+        <w:rPr>
+          <w:lang w:val="en-US"/>
+        </w:rPr>
+        <w:t>New book</w:t>
+      </w:r>
+      <w:r>
+        <w:rPr>
+          <w:rFonts w:hint="eastAsia"/>
+          <w:lang w:val="en-US"/>
+        </w:rPr>
+        <w:t>的路由封装到另一个</w:t>
+      </w:r>
+      <w:r>
+        <w:rPr>
+          <w:rFonts w:hint="eastAsia"/>
+          <w:lang w:val="en-US"/>
+        </w:rPr>
+        <w:t>r</w:t>
+      </w:r>
+      <w:r>
+        <w:rPr>
+          <w:lang w:val="en-US"/>
+        </w:rPr>
+        <w:t>enderNewPage</w:t>
+      </w:r>
+      <w:r>
+        <w:rPr>
+          <w:rFonts w:hint="eastAsia"/>
+          <w:lang w:val="en-US"/>
+        </w:rPr>
+        <w:t>函数中，传入</w:t>
+      </w:r>
+      <w:r>
+        <w:rPr>
+          <w:rFonts w:hint="eastAsia"/>
+          <w:lang w:val="en-US"/>
+        </w:rPr>
+        <w:t>r</w:t>
+      </w:r>
+      <w:r>
+        <w:rPr>
+          <w:lang w:val="en-US"/>
+        </w:rPr>
+        <w:t>es, book, hasError</w:t>
+      </w:r>
+      <w:r>
+        <w:rPr>
+          <w:rFonts w:hint="eastAsia"/>
+          <w:lang w:val="en-US"/>
+        </w:rPr>
+        <w:t>(</w:t>
+      </w:r>
+      <w:r>
+        <w:rPr>
+          <w:rFonts w:hint="eastAsia"/>
+          <w:lang w:val="en-US"/>
+        </w:rPr>
+        <w:t>默认为</w:t>
+      </w:r>
+      <w:r>
+        <w:rPr>
+          <w:rFonts w:hint="eastAsia"/>
+          <w:lang w:val="en-US"/>
+        </w:rPr>
+        <w:t>f</w:t>
+      </w:r>
+      <w:r>
+        <w:rPr>
+          <w:lang w:val="en-US"/>
+        </w:rPr>
+        <w:t>alse)</w:t>
+      </w:r>
+      <w:r>
+        <w:rPr>
+          <w:rFonts w:hint="eastAsia"/>
+          <w:lang w:val="en-US"/>
+        </w:rPr>
+        <w:t>，</w:t>
+      </w:r>
+      <w:r>
+        <w:rPr>
+          <w:rFonts w:hint="eastAsia"/>
+          <w:lang w:val="en-US"/>
+        </w:rPr>
+        <w:t xml:space="preserve"> </w:t>
+      </w:r>
+      <w:r>
+        <w:rPr>
+          <w:rFonts w:hint="eastAsia"/>
+          <w:lang w:val="en-US"/>
+        </w:rPr>
+        <w:t>如果</w:t>
+      </w:r>
+      <w:r>
+        <w:rPr>
+          <w:rFonts w:hint="eastAsia"/>
+          <w:lang w:val="en-US"/>
+        </w:rPr>
+        <w:t>h</w:t>
+      </w:r>
+      <w:r>
+        <w:rPr>
+          <w:lang w:val="en-US"/>
+        </w:rPr>
+        <w:t>asError</w:t>
+      </w:r>
+      <w:r>
+        <w:rPr>
+          <w:rFonts w:hint="eastAsia"/>
+          <w:lang w:val="en-US"/>
+        </w:rPr>
+        <w:t>是</w:t>
+      </w:r>
+      <w:r>
+        <w:rPr>
+          <w:rFonts w:hint="eastAsia"/>
+          <w:lang w:val="en-US"/>
+        </w:rPr>
+        <w:t>t</w:t>
+      </w:r>
+      <w:r>
+        <w:rPr>
+          <w:lang w:val="en-US"/>
+        </w:rPr>
+        <w:t xml:space="preserve">rue, </w:t>
+      </w:r>
+      <w:r>
+        <w:rPr>
+          <w:rFonts w:hint="eastAsia"/>
+          <w:lang w:val="en-US"/>
+        </w:rPr>
+        <w:t>那就显示错误信息</w:t>
+      </w:r>
+    </w:p>
+    <w:p>
+      <w:pPr>
+        <w:pStyle w:val="ListParagraph"/>
+        <w:numPr>
+          <w:ilvl w:val="1"/>
+          <w:numId w:val="1"/>
+        </w:numPr>
+        <w:rPr>
+          <w:lang w:val="en-US"/>
+        </w:rPr>
+      </w:pPr>
+      <w:r>
+        <w:rPr>
+          <w:rFonts w:hint="eastAsia"/>
+          <w:lang w:val="en-US"/>
+        </w:rPr>
+        <w:t>在</w:t>
+      </w:r>
+      <w:r>
+        <w:rPr>
+          <w:lang w:val="en-US"/>
+        </w:rPr>
+        <w:t>post book</w:t>
+      </w:r>
+      <w:r>
+        <w:rPr>
+          <w:rFonts w:hint="eastAsia"/>
+          <w:lang w:val="en-US"/>
+        </w:rPr>
+        <w:t>的路由中，把全部需要在前端显示的传到前端，并把它们</w:t>
+      </w:r>
+      <w:r>
+        <w:rPr>
+          <w:rFonts w:hint="eastAsia"/>
+          <w:lang w:val="en-US"/>
+        </w:rPr>
+        <w:t>s</w:t>
+      </w:r>
+      <w:r>
+        <w:rPr>
+          <w:lang w:val="en-US"/>
+        </w:rPr>
+        <w:t>ave</w:t>
+      </w:r>
+      <w:r>
+        <w:rPr>
+          <w:rFonts w:hint="eastAsia"/>
+          <w:lang w:val="en-US"/>
+        </w:rPr>
+        <w:t>到一个新对象中</w:t>
+      </w:r>
+    </w:p>
+    <w:p>
+      <w:pPr>
+        <w:pStyle w:val="ListParagraph"/>
+        <w:numPr>
+          <w:ilvl w:val="1"/>
+          <w:numId w:val="1"/>
+        </w:numPr>
+        <w:rPr>
+          <w:lang w:val="en-US"/>
+        </w:rPr>
+      </w:pPr>
+      <w:r>
+        <w:rPr>
+          <w:lang w:val="en-US"/>
+        </w:rPr>
+        <w:t>Book model</w:t>
+      </w:r>
+      <w:r>
+        <w:rPr>
+          <w:rFonts w:hint="eastAsia"/>
+          <w:lang w:val="en-US"/>
+        </w:rPr>
+        <w:t>中配置存放图片的路径并</w:t>
+      </w:r>
+      <w:r>
+        <w:rPr>
+          <w:rFonts w:hint="eastAsia"/>
+          <w:lang w:val="en-US"/>
+        </w:rPr>
+        <w:t>e</w:t>
+      </w:r>
+      <w:r>
+        <w:rPr>
+          <w:lang w:val="en-US"/>
+        </w:rPr>
+        <w:t>xport</w:t>
+      </w:r>
+    </w:p>
+    <w:p>
+      <w:pPr>
+        <w:pStyle w:val="ListParagraph"/>
+        <w:numPr>
+          <w:ilvl w:val="1"/>
+          <w:numId w:val="1"/>
+        </w:numPr>
+        <w:rPr>
+          <w:lang w:val="en-US"/>
+        </w:rPr>
+      </w:pPr>
+      <w:r>
+        <w:rPr>
+          <w:rFonts w:hint="eastAsia"/>
+          <w:lang w:val="en-US"/>
+        </w:rPr>
+        <w:t>回到</w:t>
+      </w:r>
+      <w:r>
+        <w:rPr>
+          <w:lang w:val="en-US"/>
+        </w:rPr>
+        <w:t>book</w:t>
+      </w:r>
+      <w:r>
+        <w:rPr>
+          <w:rFonts w:hint="eastAsia"/>
+          <w:lang w:val="en-US"/>
+        </w:rPr>
+        <w:t>路由中，安装并使用</w:t>
+      </w:r>
+      <w:r>
+        <w:rPr>
+          <w:rFonts w:hint="eastAsia"/>
+          <w:lang w:val="en-US"/>
+        </w:rPr>
+        <w:t>m</w:t>
+      </w:r>
+      <w:r>
+        <w:rPr>
+          <w:lang w:val="en-US"/>
+        </w:rPr>
+        <w:t xml:space="preserve">ulter, </w:t>
+      </w:r>
+      <w:r>
+        <w:rPr>
+          <w:rFonts w:hint="eastAsia"/>
+          <w:lang w:val="en-US"/>
+        </w:rPr>
+        <w:t>使用</w:t>
+      </w:r>
+      <w:r>
+        <w:rPr>
+          <w:rFonts w:hint="eastAsia"/>
+          <w:lang w:val="en-US"/>
+        </w:rPr>
+        <w:t>p</w:t>
+      </w:r>
+      <w:r>
+        <w:rPr>
+          <w:lang w:val="en-US"/>
+        </w:rPr>
+        <w:t>ath</w:t>
+      </w:r>
+      <w:r>
+        <w:rPr>
+          <w:rFonts w:hint="eastAsia"/>
+          <w:lang w:val="en-US"/>
+        </w:rPr>
+        <w:t>,</w:t>
+      </w:r>
+      <w:r>
+        <w:rPr>
+          <w:lang w:val="en-US"/>
+        </w:rPr>
+        <w:t xml:space="preserve">  </w:t>
+      </w:r>
+      <w:r>
+        <w:rPr>
+          <w:rFonts w:hint="eastAsia"/>
+          <w:lang w:val="en-US"/>
+        </w:rPr>
+        <w:t>拿到</w:t>
+      </w:r>
+      <w:r>
+        <w:rPr>
+          <w:rFonts w:hint="eastAsia"/>
+          <w:lang w:val="en-US"/>
+        </w:rPr>
+        <w:t>u</w:t>
+      </w:r>
+      <w:r>
+        <w:rPr>
+          <w:lang w:val="en-US"/>
+        </w:rPr>
+        <w:t>ploadpath</w:t>
+      </w:r>
+      <w:r>
+        <w:rPr>
+          <w:rFonts w:hint="eastAsia"/>
+          <w:lang w:val="en-US"/>
+        </w:rPr>
+        <w:t>，定义</w:t>
+      </w:r>
+      <w:r>
+        <w:rPr>
+          <w:rFonts w:hint="eastAsia"/>
+          <w:lang w:val="en-US"/>
+        </w:rPr>
+        <w:t>i</w:t>
+      </w:r>
+      <w:r>
+        <w:rPr>
+          <w:lang w:val="en-US"/>
+        </w:rPr>
+        <w:t>mage type</w:t>
+      </w:r>
+      <w:r>
+        <w:rPr>
+          <w:rFonts w:hint="eastAsia"/>
+          <w:lang w:val="en-US"/>
+        </w:rPr>
+        <w:t>，</w:t>
+      </w:r>
+      <w:r>
+        <w:rPr>
+          <w:rFonts w:hint="eastAsia"/>
+          <w:lang w:val="en-US"/>
+        </w:rPr>
+        <w:t xml:space="preserve"> </w:t>
+      </w:r>
+      <w:r>
+        <w:rPr>
+          <w:rFonts w:hint="eastAsia"/>
+          <w:lang w:val="en-US"/>
+        </w:rPr>
+        <w:t>并用</w:t>
+      </w:r>
+      <w:r>
+        <w:rPr>
+          <w:rFonts w:hint="eastAsia"/>
+          <w:lang w:val="en-US"/>
+        </w:rPr>
+        <w:t>m</w:t>
+      </w:r>
+      <w:r>
+        <w:rPr>
+          <w:lang w:val="en-US"/>
+        </w:rPr>
+        <w:t>ulter</w:t>
+      </w:r>
+      <w:r>
+        <w:rPr>
+          <w:rFonts w:hint="eastAsia"/>
+          <w:lang w:val="en-US"/>
+        </w:rPr>
+        <w:t>把</w:t>
+      </w:r>
+      <w:r>
+        <w:rPr>
+          <w:rFonts w:hint="eastAsia"/>
+          <w:lang w:val="en-US"/>
+        </w:rPr>
+        <w:t>u</w:t>
+      </w:r>
+      <w:r>
+        <w:rPr>
+          <w:lang w:val="en-US"/>
+        </w:rPr>
+        <w:t>ploadpath</w:t>
+      </w:r>
+      <w:r>
+        <w:rPr>
+          <w:rFonts w:hint="eastAsia"/>
+          <w:lang w:val="en-US"/>
+        </w:rPr>
+        <w:t>和一个</w:t>
+      </w:r>
+      <w:r>
+        <w:rPr>
+          <w:rFonts w:hint="eastAsia"/>
+          <w:lang w:val="en-US"/>
+        </w:rPr>
+        <w:t>f</w:t>
+      </w:r>
+      <w:r>
+        <w:rPr>
+          <w:lang w:val="en-US"/>
+        </w:rPr>
+        <w:t>ilefilter</w:t>
+      </w:r>
+      <w:r>
+        <w:rPr>
+          <w:rFonts w:hint="eastAsia"/>
+          <w:lang w:val="en-US"/>
+        </w:rPr>
+        <w:t>函数</w:t>
+      </w:r>
+    </w:p>
+    <w:p>
+      <w:pPr>
+        <w:rPr>
+          <w:lang w:val="en-US"/>
+        </w:rPr>
+      </w:pPr>
+    </w:p>
+    <w:p>
+      <w:pPr>
+        <w:pStyle w:val="ListParagraph"/>
+        <w:numPr>
+          <w:ilvl w:val="0"/>
+          <w:numId w:val="1"/>
+        </w:numPr>
+        <w:rPr>
+          <w:lang w:val="en-US"/>
+        </w:rPr>
+      </w:pPr>
+      <w:r>
+        <w:rPr>
+          <w:rFonts w:hint="eastAsia"/>
+          <w:lang w:val="en-US"/>
+        </w:rPr>
+        <w:t>如果表单有地方没填，还是会把图片保存，防止这种情况</w:t>
+      </w:r>
+      <w:r>
+        <w:rPr>
+          <w:rFonts w:hint="eastAsia"/>
+          <w:lang w:val="en-US"/>
+        </w:rPr>
+        <w:t>:</w:t>
+      </w:r>
+    </w:p>
+    <w:p>
+      <w:pPr>
+        <w:pStyle w:val="ListParagraph"/>
+        <w:numPr>
+          <w:ilvl w:val="1"/>
+          <w:numId w:val="1"/>
+        </w:numPr>
+        <w:rPr>
+          <w:lang w:val="en-US"/>
+        </w:rPr>
+      </w:pPr>
+      <w:r>
+        <w:rPr>
+          <w:lang w:val="en-US"/>
+        </w:rPr>
+        <w:t xml:space="preserve">Require fs, </w:t>
+      </w:r>
+      <w:r>
+        <w:rPr>
+          <w:rFonts w:hint="eastAsia"/>
+          <w:lang w:val="en-US"/>
+        </w:rPr>
+        <w:t>在</w:t>
       </w:r>
       <w:r>
         <w:rPr>
@@ -384,13 +2590,1078 @@
         <w:rPr>
           <w:lang w:val="en-US"/>
         </w:rPr>
-        <w:t>onfig()</w:t>
-      </w:r>
-    </w:p>
-    <w:p>
-      <w:pPr>
-        <w:rPr>
-          <w:rFonts w:hint="eastAsia"/>
+        <w:t>atch</w:t>
+      </w:r>
+      <w:r>
+        <w:rPr>
+          <w:rFonts w:hint="eastAsia"/>
+          <w:lang w:val="en-US"/>
+        </w:rPr>
+        <w:t>中如果存在新加入的</w:t>
+      </w:r>
+      <w:r>
+        <w:rPr>
+          <w:rFonts w:hint="eastAsia"/>
+          <w:lang w:val="en-US"/>
+        </w:rPr>
+        <w:t>c</w:t>
+      </w:r>
+      <w:r>
+        <w:rPr>
+          <w:lang w:val="en-US"/>
+        </w:rPr>
+        <w:t>overImage,</w:t>
+      </w:r>
+      <w:r>
+        <w:rPr>
+          <w:rFonts w:hint="eastAsia"/>
+          <w:lang w:val="en-US"/>
+        </w:rPr>
+        <w:t xml:space="preserve"> </w:t>
+      </w:r>
+      <w:r>
+        <w:rPr>
+          <w:rFonts w:hint="eastAsia"/>
+          <w:lang w:val="en-US"/>
+        </w:rPr>
+        <w:t>就建立并调用</w:t>
+      </w:r>
+      <w:r>
+        <w:rPr>
+          <w:lang w:val="en-US"/>
+        </w:rPr>
+        <w:t>removeBookCover</w:t>
+      </w:r>
+      <w:r>
+        <w:rPr>
+          <w:rFonts w:hint="eastAsia"/>
+          <w:lang w:val="en-US"/>
+        </w:rPr>
+        <w:t>函数</w:t>
+      </w:r>
+    </w:p>
+    <w:p>
+      <w:pPr>
+        <w:pStyle w:val="ListParagraph"/>
+        <w:numPr>
+          <w:ilvl w:val="1"/>
+          <w:numId w:val="1"/>
+        </w:numPr>
+        <w:rPr>
+          <w:lang w:val="en-US"/>
+        </w:rPr>
+      </w:pPr>
+      <w:r>
+        <w:rPr>
+          <w:lang w:val="en-US"/>
+        </w:rPr>
+        <w:t>removeBookCover</w:t>
+      </w:r>
+      <w:r>
+        <w:rPr>
+          <w:lang w:val="en-US"/>
+        </w:rPr>
+        <w:t>: unlink</w:t>
+      </w:r>
+      <w:r>
+        <w:rPr>
+          <w:rFonts w:hint="eastAsia"/>
+          <w:lang w:val="en-US"/>
+        </w:rPr>
+        <w:t>这个</w:t>
+      </w:r>
+      <w:r>
+        <w:rPr>
+          <w:rFonts w:hint="eastAsia"/>
+          <w:lang w:val="en-US"/>
+        </w:rPr>
+        <w:t>f</w:t>
+      </w:r>
+      <w:r>
+        <w:rPr>
+          <w:lang w:val="en-US"/>
+        </w:rPr>
+        <w:t>ile</w:t>
+      </w:r>
+    </w:p>
+    <w:p>
+      <w:pPr>
+        <w:rPr>
+          <w:lang w:val="en-US"/>
+        </w:rPr>
+      </w:pPr>
+    </w:p>
+    <w:p>
+      <w:pPr>
+        <w:rPr>
+          <w:b/>
+          <w:bCs/>
+          <w:lang w:val="en-US"/>
+        </w:rPr>
+      </w:pPr>
+      <w:r>
+        <w:rPr>
+          <w:b/>
+          <w:bCs/>
+          <w:lang w:val="en-US"/>
+        </w:rPr>
+        <w:t>4</w:t>
+      </w:r>
+      <w:r>
+        <w:rPr>
+          <w:b/>
+          <w:bCs/>
+          <w:lang w:val="en-US"/>
+        </w:rPr>
+        <w:t>.</w:t>
+      </w:r>
+      <w:r>
+        <w:rPr>
+          <w:rFonts w:hint="eastAsia"/>
+          <w:b/>
+          <w:bCs/>
+          <w:lang w:val="en-US"/>
+        </w:rPr>
+        <w:t>书本</w:t>
+      </w:r>
+      <w:r>
+        <w:rPr>
+          <w:rFonts w:hint="eastAsia"/>
+          <w:b/>
+          <w:bCs/>
+          <w:lang w:val="en-US"/>
+        </w:rPr>
+        <w:t>搜索页面</w:t>
+      </w:r>
+    </w:p>
+    <w:p>
+      <w:pPr>
+        <w:pStyle w:val="ListParagraph"/>
+        <w:numPr>
+          <w:ilvl w:val="0"/>
+          <w:numId w:val="1"/>
+        </w:numPr>
+        <w:rPr>
+          <w:lang w:val="en-US"/>
+        </w:rPr>
+      </w:pPr>
+      <w:r>
+        <w:rPr>
+          <w:rFonts w:hint="eastAsia"/>
+          <w:lang w:val="en-US"/>
+        </w:rPr>
+        <w:t>前端渲染搜索页面</w:t>
+      </w:r>
+      <w:r>
+        <w:rPr>
+          <w:lang w:val="en-US"/>
+        </w:rPr>
+        <w:t>(index.ejs)</w:t>
+      </w:r>
+      <w:r>
+        <w:rPr>
+          <w:lang w:val="en-US"/>
+        </w:rPr>
+        <w:t xml:space="preserve">, </w:t>
+      </w:r>
+      <w:r>
+        <w:rPr>
+          <w:rFonts w:hint="eastAsia"/>
+          <w:lang w:val="en-US"/>
+        </w:rPr>
+        <w:t>表单下面渲染</w:t>
+      </w:r>
+      <w:r>
+        <w:rPr>
+          <w:rFonts w:hint="eastAsia"/>
+          <w:lang w:val="en-US"/>
+        </w:rPr>
+        <w:t>书的</w:t>
+      </w:r>
+      <w:r>
+        <w:rPr>
+          <w:lang w:val="en-US"/>
+        </w:rPr>
+        <w:t>coverImage( src</w:t>
+      </w:r>
+      <w:r>
+        <w:rPr>
+          <w:rFonts w:hint="eastAsia"/>
+          <w:lang w:val="en-US"/>
+        </w:rPr>
+        <w:t>拿到</w:t>
+      </w:r>
+      <w:r>
+        <w:rPr>
+          <w:rFonts w:hint="eastAsia"/>
+          <w:lang w:val="en-US"/>
+        </w:rPr>
+        <w:t>b</w:t>
+      </w:r>
+      <w:r>
+        <w:rPr>
+          <w:lang w:val="en-US"/>
+        </w:rPr>
+        <w:t>ook</w:t>
+      </w:r>
+      <w:r>
+        <w:rPr>
+          <w:rFonts w:hint="eastAsia"/>
+          <w:lang w:val="en-US"/>
+        </w:rPr>
+        <w:t>模型的</w:t>
+      </w:r>
+      <w:r>
+        <w:rPr>
+          <w:lang w:val="en-US"/>
+        </w:rPr>
+        <w:t>coverImagePath)</w:t>
+      </w:r>
+      <w:r>
+        <w:rPr>
+          <w:lang w:val="en-US"/>
+        </w:rPr>
+        <w:t>;</w:t>
+      </w:r>
+    </w:p>
+    <w:p>
+      <w:pPr>
+        <w:pStyle w:val="ListParagraph"/>
+        <w:numPr>
+          <w:ilvl w:val="0"/>
+          <w:numId w:val="1"/>
+        </w:numPr>
+        <w:rPr>
+          <w:lang w:val="en-US"/>
+        </w:rPr>
+      </w:pPr>
+      <w:r>
+        <w:rPr>
+          <w:rFonts w:hint="eastAsia"/>
+          <w:lang w:val="en-US"/>
+        </w:rPr>
+        <w:t>在</w:t>
+      </w:r>
+      <w:r>
+        <w:rPr>
+          <w:rFonts w:hint="eastAsia"/>
+          <w:lang w:val="en-US"/>
+        </w:rPr>
+        <w:t>b</w:t>
+      </w:r>
+      <w:r>
+        <w:rPr>
+          <w:lang w:val="en-US"/>
+        </w:rPr>
+        <w:t>ook</w:t>
+      </w:r>
+      <w:r>
+        <w:rPr>
+          <w:rFonts w:hint="eastAsia"/>
+          <w:lang w:val="en-US"/>
+        </w:rPr>
+        <w:t>模型中</w:t>
+      </w:r>
+      <w:r>
+        <w:rPr>
+          <w:rFonts w:hint="eastAsia"/>
+          <w:lang w:val="en-US"/>
+        </w:rPr>
+        <w:t>用</w:t>
+      </w:r>
+      <w:r>
+        <w:rPr>
+          <w:rFonts w:hint="eastAsia"/>
+          <w:lang w:val="en-US"/>
+        </w:rPr>
+        <w:t>b</w:t>
+      </w:r>
+      <w:r>
+        <w:rPr>
+          <w:lang w:val="en-US"/>
+        </w:rPr>
+        <w:t>ookSchema</w:t>
+      </w:r>
+      <w:r>
+        <w:rPr>
+          <w:rFonts w:hint="eastAsia"/>
+          <w:lang w:val="en-US"/>
+        </w:rPr>
+        <w:t>建立一个</w:t>
+      </w:r>
+      <w:r>
+        <w:rPr>
+          <w:rFonts w:hint="eastAsia"/>
+          <w:lang w:val="en-US"/>
+        </w:rPr>
+        <w:t>v</w:t>
+      </w:r>
+      <w:r>
+        <w:rPr>
+          <w:lang w:val="en-US"/>
+        </w:rPr>
+        <w:t>irtual</w:t>
+      </w:r>
+      <w:r>
+        <w:rPr>
+          <w:rFonts w:hint="eastAsia"/>
+          <w:lang w:val="en-US"/>
+        </w:rPr>
+        <w:t>方法，</w:t>
+      </w:r>
+      <w:r>
+        <w:rPr>
+          <w:rFonts w:hint="eastAsia"/>
+          <w:lang w:val="en-US"/>
+        </w:rPr>
+        <w:t xml:space="preserve"> </w:t>
+      </w:r>
+      <w:r>
+        <w:rPr>
+          <w:rFonts w:hint="eastAsia"/>
+          <w:lang w:val="en-US"/>
+        </w:rPr>
+        <w:t>用</w:t>
+      </w:r>
+      <w:r>
+        <w:rPr>
+          <w:rFonts w:hint="eastAsia"/>
+          <w:lang w:val="en-US"/>
+        </w:rPr>
+        <w:t>g</w:t>
+      </w:r>
+      <w:r>
+        <w:rPr>
+          <w:lang w:val="en-US"/>
+        </w:rPr>
+        <w:t>et()</w:t>
+      </w:r>
+      <w:r>
+        <w:rPr>
+          <w:rFonts w:hint="eastAsia"/>
+          <w:lang w:val="en-US"/>
+        </w:rPr>
+        <w:t>来返回一个函数，这个函数返回</w:t>
+      </w:r>
+      <w:r>
+        <w:rPr>
+          <w:rFonts w:hint="eastAsia"/>
+          <w:lang w:val="en-US"/>
+        </w:rPr>
+        <w:t>p</w:t>
+      </w:r>
+      <w:r>
+        <w:rPr>
+          <w:lang w:val="en-US"/>
+        </w:rPr>
+        <w:t>ath.join(‘/’</w:t>
+      </w:r>
+      <w:r>
+        <w:rPr>
+          <w:rFonts w:hint="eastAsia"/>
+          <w:lang w:val="en-US"/>
+        </w:rPr>
+        <w:t>,</w:t>
+      </w:r>
+      <w:r>
+        <w:rPr>
+          <w:lang w:val="en-US"/>
+        </w:rPr>
+        <w:t xml:space="preserve"> </w:t>
+      </w:r>
+      <w:r>
+        <w:rPr>
+          <w:rFonts w:hint="eastAsia"/>
+          <w:lang w:val="en-US"/>
+        </w:rPr>
+        <w:t>图片路径，图片名</w:t>
+      </w:r>
+      <w:r>
+        <w:rPr>
+          <w:rFonts w:hint="eastAsia"/>
+          <w:lang w:val="en-US"/>
+        </w:rPr>
+        <w:t>)</w:t>
+      </w:r>
+    </w:p>
+    <w:p>
+      <w:pPr>
+        <w:pStyle w:val="ListParagraph"/>
+        <w:numPr>
+          <w:ilvl w:val="0"/>
+          <w:numId w:val="1"/>
+        </w:numPr>
+        <w:rPr>
+          <w:lang w:val="en-US"/>
+        </w:rPr>
+      </w:pPr>
+      <w:r>
+        <w:rPr>
+          <w:rFonts w:hint="eastAsia"/>
+          <w:lang w:val="en-US"/>
+        </w:rPr>
+        <w:t>到</w:t>
+      </w:r>
+      <w:r>
+        <w:rPr>
+          <w:rFonts w:hint="eastAsia"/>
+          <w:lang w:val="en-US"/>
+        </w:rPr>
+        <w:t>b</w:t>
+      </w:r>
+      <w:r>
+        <w:rPr>
+          <w:lang w:val="en-US"/>
+        </w:rPr>
+        <w:t>ook</w:t>
+      </w:r>
+      <w:r>
+        <w:rPr>
+          <w:rFonts w:hint="eastAsia"/>
+          <w:lang w:val="en-US"/>
+        </w:rPr>
+        <w:t>路由的获取所有书的路由里，把所有书和搜索结果传到前端，用</w:t>
+      </w:r>
+      <w:r>
+        <w:rPr>
+          <w:rFonts w:hint="eastAsia"/>
+          <w:lang w:val="en-US"/>
+        </w:rPr>
+        <w:t>q</w:t>
+      </w:r>
+      <w:r>
+        <w:rPr>
+          <w:lang w:val="en-US"/>
+        </w:rPr>
+        <w:t>uery</w:t>
+      </w:r>
+      <w:r>
+        <w:rPr>
+          <w:rFonts w:hint="eastAsia"/>
+          <w:lang w:val="en-US"/>
+        </w:rPr>
+        <w:t>获取搜索的值</w:t>
+      </w:r>
+    </w:p>
+    <w:p>
+      <w:pPr>
+        <w:pStyle w:val="ListParagraph"/>
+        <w:numPr>
+          <w:ilvl w:val="0"/>
+          <w:numId w:val="1"/>
+        </w:numPr>
+        <w:rPr>
+          <w:lang w:val="en-US"/>
+        </w:rPr>
+      </w:pPr>
+      <w:r>
+        <w:rPr>
+          <w:rFonts w:hint="eastAsia"/>
+          <w:lang w:val="en-US"/>
+        </w:rPr>
+        <w:t>最后把目前所有的书显示到前端的</w:t>
+      </w:r>
+      <w:r>
+        <w:rPr>
+          <w:rFonts w:hint="eastAsia"/>
+          <w:lang w:val="en-US"/>
+        </w:rPr>
+        <w:t>i</w:t>
+      </w:r>
+      <w:r>
+        <w:rPr>
+          <w:lang w:val="en-US"/>
+        </w:rPr>
+        <w:t>ndex.ejs</w:t>
+      </w:r>
+    </w:p>
+    <w:p>
+      <w:pPr>
+        <w:pStyle w:val="ListParagraph"/>
+        <w:numPr>
+          <w:ilvl w:val="1"/>
+          <w:numId w:val="1"/>
+        </w:numPr>
+        <w:rPr>
+          <w:rFonts w:hint="eastAsia"/>
+          <w:lang w:val="en-US"/>
+        </w:rPr>
+      </w:pPr>
+      <w:r>
+        <w:rPr>
+          <w:rFonts w:hint="eastAsia"/>
+          <w:lang w:val="en-US"/>
+        </w:rPr>
+        <w:t>在</w:t>
+      </w:r>
+      <w:r>
+        <w:rPr>
+          <w:rFonts w:hint="eastAsia"/>
+          <w:lang w:val="en-US"/>
+        </w:rPr>
+        <w:t>i</w:t>
+      </w:r>
+      <w:r>
+        <w:rPr>
+          <w:lang w:val="en-US"/>
+        </w:rPr>
+        <w:t>ndex.ejs</w:t>
+      </w:r>
+      <w:r>
+        <w:rPr>
+          <w:rFonts w:hint="eastAsia"/>
+          <w:lang w:val="en-US"/>
+        </w:rPr>
+        <w:t>的后端路由中把</w:t>
+      </w:r>
+      <w:r>
+        <w:rPr>
+          <w:rFonts w:hint="eastAsia"/>
+          <w:lang w:val="en-US"/>
+        </w:rPr>
+        <w:t>b</w:t>
+      </w:r>
+      <w:r>
+        <w:rPr>
+          <w:lang w:val="en-US"/>
+        </w:rPr>
+        <w:t>ook</w:t>
+      </w:r>
+      <w:r>
+        <w:rPr>
+          <w:rFonts w:hint="eastAsia"/>
+          <w:lang w:val="en-US"/>
+        </w:rPr>
+        <w:t>传到前端，排序为最新的在前限制</w:t>
+      </w:r>
+      <w:r>
+        <w:rPr>
+          <w:rFonts w:hint="eastAsia"/>
+          <w:lang w:val="en-US"/>
+        </w:rPr>
+        <w:t>1</w:t>
+      </w:r>
+      <w:r>
+        <w:rPr>
+          <w:lang w:val="en-US"/>
+        </w:rPr>
+        <w:t>0</w:t>
+      </w:r>
+      <w:r>
+        <w:rPr>
+          <w:rFonts w:hint="eastAsia"/>
+          <w:lang w:val="en-US"/>
+        </w:rPr>
+        <w:t>本</w:t>
+      </w:r>
+    </w:p>
+    <w:p>
+      <w:pPr>
+        <w:rPr>
+          <w:lang w:val="en-US"/>
+        </w:rPr>
+      </w:pPr>
+    </w:p>
+    <w:p>
+      <w:pPr>
+        <w:rPr>
+          <w:b/>
+          <w:bCs/>
+          <w:lang w:val="en-US"/>
+        </w:rPr>
+      </w:pPr>
+      <w:r>
+        <w:rPr>
+          <w:b/>
+          <w:bCs/>
+          <w:lang w:val="en-US"/>
+        </w:rPr>
+        <w:t xml:space="preserve">5. </w:t>
+      </w:r>
+      <w:r>
+        <w:rPr>
+          <w:rFonts w:hint="eastAsia"/>
+          <w:b/>
+          <w:bCs/>
+          <w:lang w:val="en-US"/>
+        </w:rPr>
+        <w:t>图片上传优化</w:t>
+      </w:r>
+    </w:p>
+    <w:p>
+      <w:pPr>
+        <w:pStyle w:val="ListParagraph"/>
+        <w:numPr>
+          <w:ilvl w:val="0"/>
+          <w:numId w:val="1"/>
+        </w:numPr>
+        <w:rPr>
+          <w:lang w:val="en-US"/>
+        </w:rPr>
+      </w:pPr>
+      <w:r>
+        <w:rPr>
+          <w:rFonts w:hint="eastAsia"/>
+          <w:lang w:val="en-US"/>
+        </w:rPr>
+        <w:t>去到</w:t>
+      </w:r>
+      <w:r>
+        <w:rPr>
+          <w:rFonts w:hint="eastAsia"/>
+          <w:lang w:val="en-US"/>
+        </w:rPr>
+        <w:t>f</w:t>
+      </w:r>
+      <w:r>
+        <w:rPr>
+          <w:lang w:val="en-US"/>
+        </w:rPr>
+        <w:t>ile pond</w:t>
+      </w:r>
+      <w:r>
+        <w:rPr>
+          <w:rFonts w:hint="eastAsia"/>
+          <w:lang w:val="en-US"/>
+        </w:rPr>
+        <w:t>上</w:t>
+      </w:r>
+      <w:r>
+        <w:rPr>
+          <w:rFonts w:hint="eastAsia"/>
+          <w:lang w:val="en-US"/>
+        </w:rPr>
+        <w:t>c</w:t>
+      </w:r>
+      <w:r>
+        <w:rPr>
+          <w:lang w:val="en-US"/>
+        </w:rPr>
+        <w:t>dn</w:t>
+      </w:r>
+      <w:r>
+        <w:rPr>
+          <w:rFonts w:hint="eastAsia"/>
+          <w:lang w:val="en-US"/>
+        </w:rPr>
+        <w:t>导入主</w:t>
+      </w:r>
+      <w:r>
+        <w:rPr>
+          <w:lang w:val="en-US"/>
+        </w:rPr>
+        <w:t>css</w:t>
+      </w:r>
+      <w:r>
+        <w:rPr>
+          <w:rFonts w:hint="eastAsia"/>
+          <w:lang w:val="en-US"/>
+        </w:rPr>
+        <w:t>和</w:t>
+      </w:r>
+      <w:r>
+        <w:rPr>
+          <w:rFonts w:hint="eastAsia"/>
+          <w:lang w:val="en-US"/>
+        </w:rPr>
+        <w:t>s</w:t>
+      </w:r>
+      <w:r>
+        <w:rPr>
+          <w:lang w:val="en-US"/>
+        </w:rPr>
+        <w:t>cript</w:t>
+      </w:r>
+      <w:r>
+        <w:rPr>
+          <w:rFonts w:hint="eastAsia"/>
+          <w:lang w:val="en-US"/>
+        </w:rPr>
+        <w:t>文件，再倒入</w:t>
+      </w:r>
+      <w:r>
+        <w:rPr>
+          <w:rFonts w:hint="eastAsia"/>
+          <w:lang w:val="en-US"/>
+        </w:rPr>
+        <w:t>i</w:t>
+      </w:r>
+      <w:r>
+        <w:rPr>
+          <w:lang w:val="en-US"/>
+        </w:rPr>
+        <w:t>mage preview</w:t>
+      </w:r>
+      <w:r>
+        <w:rPr>
+          <w:rFonts w:hint="eastAsia"/>
+          <w:lang w:val="en-US"/>
+        </w:rPr>
+        <w:t>的</w:t>
+      </w:r>
+      <w:r>
+        <w:rPr>
+          <w:rFonts w:hint="eastAsia"/>
+          <w:lang w:val="en-US"/>
+        </w:rPr>
+        <w:t>j</w:t>
+      </w:r>
+      <w:r>
+        <w:rPr>
+          <w:lang w:val="en-US"/>
+        </w:rPr>
+        <w:t>s</w:t>
+      </w:r>
+      <w:r>
+        <w:rPr>
+          <w:rFonts w:hint="eastAsia"/>
+          <w:lang w:val="en-US"/>
+        </w:rPr>
+        <w:t>和</w:t>
+      </w:r>
+      <w:r>
+        <w:rPr>
+          <w:rFonts w:hint="eastAsia"/>
+          <w:lang w:val="en-US"/>
+        </w:rPr>
+        <w:t>c</w:t>
+      </w:r>
+      <w:r>
+        <w:rPr>
+          <w:lang w:val="en-US"/>
+        </w:rPr>
+        <w:t>ss, file encode</w:t>
+      </w:r>
+      <w:r>
+        <w:rPr>
+          <w:rFonts w:hint="eastAsia"/>
+          <w:lang w:val="en-US"/>
+        </w:rPr>
+        <w:t>和</w:t>
+      </w:r>
+      <w:r>
+        <w:rPr>
+          <w:rFonts w:hint="eastAsia"/>
+          <w:lang w:val="en-US"/>
+        </w:rPr>
+        <w:t>i</w:t>
+      </w:r>
+      <w:r>
+        <w:rPr>
+          <w:lang w:val="en-US"/>
+        </w:rPr>
+        <w:t>mage resize</w:t>
+      </w:r>
+      <w:r>
+        <w:rPr>
+          <w:rFonts w:hint="eastAsia"/>
+          <w:lang w:val="en-US"/>
+        </w:rPr>
+        <w:t>的</w:t>
+      </w:r>
+      <w:r>
+        <w:rPr>
+          <w:rFonts w:hint="eastAsia"/>
+          <w:lang w:val="en-US"/>
+        </w:rPr>
+        <w:t>j</w:t>
+      </w:r>
+      <w:r>
+        <w:rPr>
+          <w:lang w:val="en-US"/>
+        </w:rPr>
+        <w:t>s</w:t>
+      </w:r>
+      <w:r>
+        <w:rPr>
+          <w:rFonts w:hint="eastAsia"/>
+          <w:lang w:val="en-US"/>
+        </w:rPr>
+        <w:t>（这些都要放在主</w:t>
+      </w:r>
+      <w:r>
+        <w:rPr>
+          <w:rFonts w:hint="eastAsia"/>
+          <w:lang w:val="en-US"/>
+        </w:rPr>
+        <w:t>j</w:t>
+      </w:r>
+      <w:r>
+        <w:rPr>
+          <w:lang w:val="en-US"/>
+        </w:rPr>
+        <w:t>s</w:t>
+      </w:r>
+      <w:r>
+        <w:rPr>
+          <w:rFonts w:hint="eastAsia"/>
+          <w:lang w:val="en-US"/>
+        </w:rPr>
+        <w:t>前面）</w:t>
+      </w:r>
+      <w:r>
+        <w:rPr>
+          <w:lang w:val="en-US"/>
+        </w:rPr>
+        <w:t>,</w:t>
+      </w:r>
+      <w:r>
+        <w:rPr>
+          <w:rFonts w:hint="eastAsia"/>
+          <w:lang w:val="en-US"/>
+        </w:rPr>
+        <w:t>再建个</w:t>
+      </w:r>
+      <w:r>
+        <w:rPr>
+          <w:rFonts w:hint="eastAsia"/>
+          <w:lang w:val="en-US"/>
+        </w:rPr>
+        <w:t>名字为</w:t>
+      </w:r>
+      <w:r>
+        <w:rPr>
+          <w:lang w:val="en-US"/>
+        </w:rPr>
+        <w:t>fileUpload</w:t>
+      </w:r>
+      <w:r>
+        <w:rPr>
+          <w:rFonts w:hint="eastAsia"/>
+          <w:lang w:val="en-US"/>
+        </w:rPr>
+        <w:t>的</w:t>
+      </w:r>
+      <w:r>
+        <w:rPr>
+          <w:rFonts w:hint="eastAsia"/>
+          <w:lang w:val="en-US"/>
+        </w:rPr>
+        <w:t>j</w:t>
+      </w:r>
+      <w:r>
+        <w:rPr>
+          <w:lang w:val="en-US"/>
+        </w:rPr>
+        <w:t>s</w:t>
+      </w:r>
+      <w:r>
+        <w:rPr>
+          <w:rFonts w:hint="eastAsia"/>
+          <w:lang w:val="en-US"/>
+        </w:rPr>
+        <w:t>文件，用来引入这些功能</w:t>
+      </w:r>
+    </w:p>
+    <w:p>
+      <w:pPr>
+        <w:pStyle w:val="ListParagraph"/>
+        <w:numPr>
+          <w:ilvl w:val="0"/>
+          <w:numId w:val="1"/>
+        </w:numPr>
+        <w:rPr>
+          <w:lang w:val="en-US"/>
+        </w:rPr>
+      </w:pPr>
+      <w:r>
+        <w:rPr>
+          <w:rFonts w:hint="eastAsia"/>
+          <w:lang w:val="en-US"/>
+        </w:rPr>
+        <w:t>在</w:t>
+      </w:r>
+      <w:r>
+        <w:rPr>
+          <w:rFonts w:hint="eastAsia"/>
+          <w:lang w:val="en-US"/>
+        </w:rPr>
+        <w:t>f</w:t>
+      </w:r>
+      <w:r>
+        <w:rPr>
+          <w:lang w:val="en-US"/>
+        </w:rPr>
+        <w:t>ileUpload</w:t>
+      </w:r>
+      <w:r>
+        <w:rPr>
+          <w:rFonts w:hint="eastAsia"/>
+          <w:lang w:val="en-US"/>
+        </w:rPr>
+        <w:t>中，</w:t>
+      </w:r>
+      <w:r>
+        <w:rPr>
+          <w:lang w:val="en-US"/>
+        </w:rPr>
+        <w:t>FilePond.registerPlugin</w:t>
+      </w:r>
+      <w:r>
+        <w:rPr>
+          <w:rFonts w:hint="eastAsia"/>
+          <w:lang w:val="en-US"/>
+        </w:rPr>
+        <w:t>方法分别传入</w:t>
+      </w:r>
+      <w:r>
+        <w:rPr>
+          <w:rFonts w:hint="eastAsia"/>
+          <w:lang w:val="en-US"/>
+        </w:rPr>
+        <w:t>p</w:t>
+      </w:r>
+      <w:r>
+        <w:rPr>
+          <w:lang w:val="en-US"/>
+        </w:rPr>
+        <w:t>review,resize</w:t>
+      </w:r>
+      <w:r>
+        <w:rPr>
+          <w:rFonts w:hint="eastAsia"/>
+          <w:lang w:val="en-US"/>
+        </w:rPr>
+        <w:t>和</w:t>
+      </w:r>
+      <w:r>
+        <w:rPr>
+          <w:rFonts w:hint="eastAsia"/>
+          <w:lang w:val="en-US"/>
+        </w:rPr>
+        <w:t>e</w:t>
+      </w:r>
+      <w:r>
+        <w:rPr>
+          <w:lang w:val="en-US"/>
+        </w:rPr>
+        <w:t>ncode</w:t>
+      </w:r>
+      <w:r>
+        <w:rPr>
+          <w:rFonts w:hint="eastAsia"/>
+          <w:lang w:val="en-US"/>
+        </w:rPr>
+        <w:t>方法。</w:t>
+      </w:r>
+      <w:r>
+        <w:rPr>
+          <w:rFonts w:hint="eastAsia"/>
+          <w:lang w:val="en-US"/>
+        </w:rPr>
+        <w:t>去到上传书图片的前端页面中，加入</w:t>
+      </w:r>
+      <w:r>
+        <w:rPr>
+          <w:lang w:val="en-US"/>
+        </w:rPr>
+        <w:t>class=’filepond’</w:t>
+      </w:r>
+    </w:p>
+    <w:p>
+      <w:pPr>
+        <w:pStyle w:val="ListParagraph"/>
+        <w:numPr>
+          <w:ilvl w:val="0"/>
+          <w:numId w:val="1"/>
+        </w:numPr>
+        <w:rPr>
+          <w:rFonts w:hint="eastAsia"/>
+          <w:lang w:val="en-US"/>
+        </w:rPr>
+      </w:pPr>
+      <w:r>
+        <w:rPr>
+          <w:rFonts w:hint="eastAsia"/>
+          <w:lang w:val="en-US"/>
+        </w:rPr>
+        <w:t>再回到</w:t>
+      </w:r>
+      <w:r>
+        <w:rPr>
+          <w:rFonts w:hint="eastAsia"/>
+          <w:lang w:val="en-US"/>
+        </w:rPr>
+        <w:t>f</w:t>
+      </w:r>
+      <w:r>
+        <w:rPr>
+          <w:lang w:val="en-US"/>
+        </w:rPr>
+        <w:t>ileUpload</w:t>
+      </w:r>
+      <w:r>
+        <w:rPr>
+          <w:rFonts w:hint="eastAsia"/>
+          <w:lang w:val="en-US"/>
+        </w:rPr>
+        <w:t>中，</w:t>
+      </w:r>
+      <w:r>
+        <w:rPr>
+          <w:rFonts w:hint="eastAsia"/>
+          <w:lang w:val="en-US"/>
+        </w:rPr>
+        <w:t>.set</w:t>
+      </w:r>
+      <w:r>
+        <w:rPr>
+          <w:lang w:val="en-US"/>
+        </w:rPr>
+        <w:t>Options</w:t>
+      </w:r>
+      <w:r>
+        <w:rPr>
+          <w:rFonts w:hint="eastAsia"/>
+          <w:lang w:val="en-US"/>
+        </w:rPr>
+        <w:t>（）里面定义图片比例，和长宽尺寸</w:t>
+      </w:r>
+    </w:p>
+    <w:p>
+      <w:pPr>
+        <w:rPr>
+          <w:rFonts w:hint="eastAsia"/>
+          <w:lang w:val="en-US"/>
+        </w:rPr>
+      </w:pPr>
+    </w:p>
+    <w:p>
+      <w:pPr>
+        <w:pStyle w:val="ListParagraph"/>
+        <w:ind w:left="1440"/>
+        <w:rPr>
+          <w:rFonts w:hint="eastAsia"/>
+          <w:lang w:val="en-US"/>
+        </w:rPr>
+      </w:pPr>
+    </w:p>
+    <w:p>
+      <w:pPr>
+        <w:pStyle w:val="ListParagraph"/>
+        <w:rPr>
+          <w:rFonts w:hint="eastAsia"/>
+          <w:lang w:val="en-US"/>
+        </w:rPr>
+      </w:pPr>
+    </w:p>
+    <w:p>
+      <w:pPr>
+        <w:rPr>
+          <w:rFonts w:hint="eastAsia"/>
+          <w:lang w:val="en-US"/>
+        </w:rPr>
+      </w:pPr>
+      <w:r>
+        <w:rPr>
+          <w:lang w:val="en-US"/>
+        </w:rPr>
+        <w:tab/>
+      </w:r>
+    </w:p>
+    <w:p>
+      <w:pPr>
+        <w:rPr>
           <w:lang w:val="en-US"/>
         </w:rPr>
       </w:pPr>
@@ -408,6 +3679,95 @@
 <file path=word/numbering.xml><?xml version="1.0" encoding="utf-8"?>
 <w:numbering xmlns:wpc="http://schemas.microsoft.com/office/word/2010/wordprocessingCanvas" xmlns:cx="http://schemas.microsoft.com/office/drawing/2014/chartex" xmlns:cx1="http://schemas.microsoft.com/office/drawing/2015/9/8/chartex" xmlns:cx2="http://schemas.microsoft.com/office/drawing/2015/10/21/chartex" xmlns:cx3="http://schemas.microsoft.com/office/drawing/2016/5/9/chartex" xmlns:cx4="http://schemas.microsoft.com/office/drawing/2016/5/10/chartex" xmlns:cx5="http://schemas.microsoft.com/office/drawing/2016/5/11/chartex" xmlns:cx6="http://schemas.microsoft.com/office/drawing/2016/5/12/chartex" xmlns:cx7="http://schemas.microsoft.com/office/drawing/2016/5/13/chartex" xmlns:cx8="http://schemas.microsoft.com/office/drawing/2016/5/14/chartex" xmlns:mc="http://schemas.openxmlformats.org/markup-compatibility/2006" xmlns:aink="http://schemas.microsoft.com/office/drawing/2016/ink" xmlns:am3d="http://schemas.microsoft.com/office/drawing/2017/model3d" xmlns:o="urn:schemas-microsoft-com:office:office" xmlns:r="http://schemas.openxmlformats.org/officeDocument/2006/relationships" xmlns:m="http://schemas.openxmlformats.org/officeDocument/2006/math" xmlns:v="urn:schemas-microsoft-com:vml" xmlns:wp14="http://schemas.microsoft.com/office/word/2010/wordprocessingDrawing" xmlns:wp="http://schemas.openxmlformats.org/drawingml/2006/wordprocessingDrawing" xmlns:w10="urn:schemas-microsoft-com:office:word" xmlns:w="http://schemas.openxmlformats.org/wordprocessingml/2006/main" xmlns:w14="http://schemas.microsoft.com/office/word/2010/wordml" xmlns:w15="http://schemas.microsoft.com/office/word/2012/wordml" xmlns:w16cex="http://schemas.microsoft.com/office/word/2018/wordml/cex" xmlns:w16cid="http://schemas.microsoft.com/office/word/2016/wordml/cid" xmlns:w16="http://schemas.microsoft.com/office/word/2018/wordml" xmlns:w16se="http://schemas.microsoft.com/office/word/2015/wordml/symex" xmlns:wpg="http://schemas.microsoft.com/office/word/2010/wordprocessingGroup" xmlns:wpi="http://schemas.microsoft.com/office/word/2010/wordprocessingInk" xmlns:wne="http://schemas.microsoft.com/office/word/2006/wordml" xmlns:wps="http://schemas.microsoft.com/office/word/2010/wordprocessingShape" mc:Ignorable="w14 w15 w16se w16cid w16 w16cex wp14">
   <w:abstractNum w:abstractNumId="0" w15:restartNumberingAfterBreak="0">
+    <w:nsid w:val="2E5357C0"/>
+    <w:multiLevelType w:val="hybridMultilevel"/>
+    <w:tmpl w:val="F68AA2E4"/>
+    <w:lvl w:ilvl="0" w:tplc="0409000F">
+      <w:start w:val="1"/>
+      <w:numFmt w:val="decimal"/>
+      <w:lvlText w:val="%1."/>
+      <w:lvlJc w:val="left"/>
+      <w:pPr>
+        <w:ind w:left="720" w:hanging="360"/>
+      </w:pPr>
+      <w:rPr>
+        <w:rFonts w:hint="default"/>
+      </w:rPr>
+    </w:lvl>
+    <w:lvl w:ilvl="1" w:tplc="04090019" w:tentative="1">
+      <w:start w:val="1"/>
+      <w:numFmt w:val="lowerLetter"/>
+      <w:lvlText w:val="%2."/>
+      <w:lvlJc w:val="left"/>
+      <w:pPr>
+        <w:ind w:left="1440" w:hanging="360"/>
+      </w:pPr>
+    </w:lvl>
+    <w:lvl w:ilvl="2" w:tplc="0409001B" w:tentative="1">
+      <w:start w:val="1"/>
+      <w:numFmt w:val="lowerRoman"/>
+      <w:lvlText w:val="%3."/>
+      <w:lvlJc w:val="right"/>
+      <w:pPr>
+        <w:ind w:left="2160" w:hanging="180"/>
+      </w:pPr>
+    </w:lvl>
+    <w:lvl w:ilvl="3" w:tplc="0409000F" w:tentative="1">
+      <w:start w:val="1"/>
+      <w:numFmt w:val="decimal"/>
+      <w:lvlText w:val="%4."/>
+      <w:lvlJc w:val="left"/>
+      <w:pPr>
+        <w:ind w:left="2880" w:hanging="360"/>
+      </w:pPr>
+    </w:lvl>
+    <w:lvl w:ilvl="4" w:tplc="04090019" w:tentative="1">
+      <w:start w:val="1"/>
+      <w:numFmt w:val="lowerLetter"/>
+      <w:lvlText w:val="%5."/>
+      <w:lvlJc w:val="left"/>
+      <w:pPr>
+        <w:ind w:left="3600" w:hanging="360"/>
+      </w:pPr>
+    </w:lvl>
+    <w:lvl w:ilvl="5" w:tplc="0409001B" w:tentative="1">
+      <w:start w:val="1"/>
+      <w:numFmt w:val="lowerRoman"/>
+      <w:lvlText w:val="%6."/>
+      <w:lvlJc w:val="right"/>
+      <w:pPr>
+        <w:ind w:left="4320" w:hanging="180"/>
+      </w:pPr>
+    </w:lvl>
+    <w:lvl w:ilvl="6" w:tplc="0409000F" w:tentative="1">
+      <w:start w:val="1"/>
+      <w:numFmt w:val="decimal"/>
+      <w:lvlText w:val="%7."/>
+      <w:lvlJc w:val="left"/>
+      <w:pPr>
+        <w:ind w:left="5040" w:hanging="360"/>
+      </w:pPr>
+    </w:lvl>
+    <w:lvl w:ilvl="7" w:tplc="04090019" w:tentative="1">
+      <w:start w:val="1"/>
+      <w:numFmt w:val="lowerLetter"/>
+      <w:lvlText w:val="%8."/>
+      <w:lvlJc w:val="left"/>
+      <w:pPr>
+        <w:ind w:left="5760" w:hanging="360"/>
+      </w:pPr>
+    </w:lvl>
+    <w:lvl w:ilvl="8" w:tplc="0409001B" w:tentative="1">
+      <w:start w:val="1"/>
+      <w:numFmt w:val="lowerRoman"/>
+      <w:lvlText w:val="%9."/>
+      <w:lvlJc w:val="right"/>
+      <w:pPr>
+        <w:ind w:left="6480" w:hanging="180"/>
+      </w:pPr>
+    </w:lvl>
+  </w:abstractNum>
+  <w:abstractNum w:abstractNumId="1" w15:restartNumberingAfterBreak="0">
     <w:nsid w:val="7A9D2868"/>
     <w:multiLevelType w:val="hybridMultilevel"/>
     <w:tmpl w:val="FE161FC4"/>
@@ -422,7 +3782,7 @@
         <w:rFonts w:ascii="Calibri" w:eastAsiaTheme="minorEastAsia" w:hAnsi="Calibri" w:cs="Calibri" w:hint="default"/>
       </w:rPr>
     </w:lvl>
-    <w:lvl w:ilvl="1" w:tplc="04090003" w:tentative="1">
+    <w:lvl w:ilvl="1" w:tplc="04090003">
       <w:start w:val="1"/>
       <w:numFmt w:val="bullet"/>
       <w:lvlText w:val="o"/>
@@ -520,6 +3880,9 @@
     </w:lvl>
   </w:abstractNum>
   <w:num w:numId="1">
+    <w:abstractNumId w:val="1"/>
+  </w:num>
+  <w:num w:numId="2">
     <w:abstractNumId w:val="0"/>
   </w:num>
 </w:numbering>

</xml_diff>